<commit_message>
Added user stories for jarad and metzel
</commit_message>
<xml_diff>
--- a/Sprint 2 Plan.docx
+++ b/Sprint 2 Plan.docx
@@ -283,49 +283,49 @@
         <w:tab/>
       </w:r>
       <w:r>
+        <w:t>1</w:t>
+      </w:r>
+    </w:p>
+    <w:p>
+      <w:pPr>
+        <w:ind w:left="-5"/>
+      </w:pPr>
+      <w:r>
+        <w:t xml:space="preserve">Revision Date: </w:t>
+      </w:r>
+      <w:r>
+        <w:tab/>
+      </w:r>
+      <w:r>
+        <w:tab/>
+      </w:r>
+      <w:r>
+        <w:tab/>
+      </w:r>
+      <w:r>
+        <w:tab/>
+      </w:r>
+      <w:r>
+        <w:tab/>
+      </w:r>
+      <w:r>
+        <w:tab/>
+      </w:r>
+      <w:r>
+        <w:tab/>
+      </w:r>
+      <w:r>
+        <w:tab/>
+      </w:r>
+      <w:r>
+        <w:tab/>
+      </w:r>
+      <w:r>
+        <w:tab/>
+      </w:r>
+      <w:r>
         <w:t>0</w:t>
       </w:r>
-    </w:p>
-    <w:p>
-      <w:pPr>
-        <w:ind w:left="-5"/>
-      </w:pPr>
-      <w:r>
-        <w:t xml:space="preserve">Revision Date: </w:t>
-      </w:r>
-      <w:r>
-        <w:tab/>
-      </w:r>
-      <w:r>
-        <w:tab/>
-      </w:r>
-      <w:r>
-        <w:tab/>
-      </w:r>
-      <w:r>
-        <w:tab/>
-      </w:r>
-      <w:r>
-        <w:tab/>
-      </w:r>
-      <w:r>
-        <w:tab/>
-      </w:r>
-      <w:r>
-        <w:tab/>
-      </w:r>
-      <w:r>
-        <w:tab/>
-      </w:r>
-      <w:r>
-        <w:tab/>
-      </w:r>
-      <w:r>
-        <w:tab/>
-      </w:r>
-      <w:r>
-        <w:t>0</w:t>
-      </w:r>
       <w:r>
         <w:t>2</w:t>
       </w:r>
@@ -333,7 +333,7 @@
         <w:t>/</w:t>
       </w:r>
       <w:r>
-        <w:t>18</w:t>
+        <w:t>21</w:t>
       </w:r>
       <w:r>
         <w:t>/201</w:t>
@@ -411,12 +411,7 @@
         <w:t>,</w:t>
       </w:r>
       <w:r>
-        <w:t xml:space="preserve"> I want users</w:t>
-      </w:r>
-      <w:bookmarkStart w:id="0" w:name="_GoBack"/>
-      <w:bookmarkEnd w:id="0"/>
-      <w:r>
-        <w:t xml:space="preserve"> to be able to login to the desktop application. </w:t>
+        <w:t xml:space="preserve"> I want users to be able to login to the desktop application. </w:t>
       </w:r>
     </w:p>
     <w:p>
@@ -521,6 +516,9 @@
       <w:r>
         <w:t xml:space="preserve">As a </w:t>
       </w:r>
+      <w:r>
+        <w:t>Developer, I want to create a basic web service to interact with the database and front-end.</w:t>
+      </w:r>
     </w:p>
     <w:p>
       <w:pPr>
@@ -532,6 +530,9 @@
         <w:spacing w:line="100" w:lineRule="atLeast"/>
         <w:ind w:hanging="360"/>
       </w:pPr>
+      <w:r>
+        <w:t>Create basic MySQL database using Amazon AWS</w:t>
+      </w:r>
     </w:p>
     <w:p>
       <w:pPr>
@@ -543,6 +544,9 @@
         <w:spacing w:line="100" w:lineRule="atLeast"/>
         <w:ind w:hanging="360"/>
       </w:pPr>
+      <w:r>
+        <w:t>Populate MySQL database with sample tables, columns, rows</w:t>
+      </w:r>
     </w:p>
     <w:p>
       <w:pPr>
@@ -554,6 +558,9 @@
         <w:spacing w:line="100" w:lineRule="atLeast"/>
         <w:ind w:hanging="360"/>
       </w:pPr>
+      <w:r>
+        <w:t>Generate permissions that allow team to access database</w:t>
+      </w:r>
     </w:p>
     <w:p>
       <w:pPr>
@@ -565,6 +572,38 @@
         <w:spacing w:line="100" w:lineRule="atLeast"/>
         <w:ind w:hanging="360"/>
       </w:pPr>
+      <w:r>
+        <w:t>Create basic web service to connect to database</w:t>
+      </w:r>
+    </w:p>
+    <w:p>
+      <w:pPr>
+        <w:numPr>
+          <w:ilvl w:val="1"/>
+          <w:numId w:val="4"/>
+        </w:numPr>
+        <w:suppressAutoHyphens/>
+        <w:spacing w:line="100" w:lineRule="atLeast"/>
+        <w:ind w:hanging="360"/>
+      </w:pPr>
+      <w:r>
+        <w:lastRenderedPageBreak/>
+        <w:t>Make a test php file that connects to the database</w:t>
+      </w:r>
+    </w:p>
+    <w:p>
+      <w:pPr>
+        <w:numPr>
+          <w:ilvl w:val="1"/>
+          <w:numId w:val="4"/>
+        </w:numPr>
+        <w:suppressAutoHyphens/>
+        <w:spacing w:line="100" w:lineRule="atLeast"/>
+        <w:ind w:hanging="360"/>
+      </w:pPr>
+      <w:r>
+        <w:t>Upload test php file to web service so it is actively running</w:t>
+      </w:r>
     </w:p>
     <w:p>
       <w:pPr>
@@ -585,8 +624,10 @@
         <w:spacing w:line="100" w:lineRule="atLeast"/>
       </w:pPr>
       <w:r>
-        <w:lastRenderedPageBreak/>
         <w:t xml:space="preserve">As a </w:t>
+      </w:r>
+      <w:r>
+        <w:t>Developer, I want to connect the chrome extension to the database to be able to store and retrieve data.</w:t>
       </w:r>
     </w:p>
     <w:p>
@@ -598,6 +639,9 @@
         <w:suppressAutoHyphens/>
         <w:spacing w:line="100" w:lineRule="atLeast"/>
       </w:pPr>
+      <w:r>
+        <w:t>Generate XMLhttp requests that post data to web service</w:t>
+      </w:r>
     </w:p>
     <w:p>
       <w:pPr>
@@ -608,6 +652,9 @@
         <w:suppressAutoHyphens/>
         <w:spacing w:line="100" w:lineRule="atLeast"/>
       </w:pPr>
+      <w:r>
+        <w:t>Format data so that it can be received as a single string</w:t>
+      </w:r>
     </w:p>
     <w:p>
       <w:pPr>
@@ -618,6 +665,48 @@
         <w:suppressAutoHyphens/>
         <w:spacing w:line="100" w:lineRule="atLeast"/>
       </w:pPr>
+      <w:r>
+        <w:t>Send formatted string through an XMLhttp request</w:t>
+      </w:r>
+    </w:p>
+    <w:p>
+      <w:pPr>
+        <w:numPr>
+          <w:ilvl w:val="1"/>
+          <w:numId w:val="14"/>
+        </w:numPr>
+        <w:suppressAutoHyphens/>
+        <w:spacing w:line="100" w:lineRule="atLeast"/>
+      </w:pPr>
+      <w:r>
+        <w:t>Modify test php file to accept single string</w:t>
+      </w:r>
+    </w:p>
+    <w:p>
+      <w:pPr>
+        <w:numPr>
+          <w:ilvl w:val="1"/>
+          <w:numId w:val="14"/>
+        </w:numPr>
+        <w:suppressAutoHyphens/>
+        <w:spacing w:line="100" w:lineRule="atLeast"/>
+      </w:pPr>
+      <w:r>
+        <w:t>Parse string into an array of the data collected in extension</w:t>
+      </w:r>
+    </w:p>
+    <w:p>
+      <w:pPr>
+        <w:numPr>
+          <w:ilvl w:val="1"/>
+          <w:numId w:val="14"/>
+        </w:numPr>
+        <w:suppressAutoHyphens/>
+        <w:spacing w:line="100" w:lineRule="atLeast"/>
+      </w:pPr>
+      <w:r>
+        <w:t>Insert data from array into data using mySQL</w:t>
+      </w:r>
     </w:p>
     <w:p>
       <w:pPr>
@@ -639,7 +728,7 @@
         <w:spacing w:line="100" w:lineRule="atLeast"/>
       </w:pPr>
       <w:r>
-        <w:t xml:space="preserve">As a </w:t>
+        <w:t>As an Administrator, I need a web portal to view and interact with the collected information.</w:t>
       </w:r>
     </w:p>
     <w:p>
@@ -651,6 +740,9 @@
         <w:suppressAutoHyphens/>
         <w:spacing w:line="100" w:lineRule="atLeast"/>
       </w:pPr>
+      <w:r>
+        <w:t>Create a secure login system</w:t>
+      </w:r>
     </w:p>
     <w:p>
       <w:pPr>
@@ -661,6 +753,9 @@
         <w:suppressAutoHyphens/>
         <w:spacing w:line="100" w:lineRule="atLeast"/>
       </w:pPr>
+      <w:r>
+        <w:t>Create a page for viewing general statistics</w:t>
+      </w:r>
     </w:p>
     <w:p>
       <w:pPr>
@@ -671,6 +766,9 @@
         <w:suppressAutoHyphens/>
         <w:spacing w:line="100" w:lineRule="atLeast"/>
       </w:pPr>
+      <w:r>
+        <w:t>Create a page for viewing general collection data</w:t>
+      </w:r>
     </w:p>
     <w:p>
       <w:pPr>
@@ -681,6 +779,9 @@
         <w:suppressAutoHyphens/>
         <w:spacing w:line="100" w:lineRule="atLeast"/>
       </w:pPr>
+      <w:r>
+        <w:t>Create a page for viewing analytical data</w:t>
+      </w:r>
     </w:p>
     <w:p>
       <w:pPr>
@@ -703,7 +804,7 @@
         <w:t xml:space="preserve">       5</w:t>
       </w:r>
       <w:r>
-        <w:t xml:space="preserve">.    As a </w:t>
+        <w:t>.    As an Administrator, I need a web interface to analyze the collected data for trends.</w:t>
       </w:r>
     </w:p>
     <w:p>
@@ -714,6 +815,9 @@
         <w:tab/>
         <w:t xml:space="preserve">a.    </w:t>
       </w:r>
+      <w:r>
+        <w:t>Research embedding of Google analytics into administrative portal</w:t>
+      </w:r>
     </w:p>
     <w:p>
       <w:pPr>
@@ -731,6 +835,9 @@
       <w:r>
         <w:t xml:space="preserve">  </w:t>
       </w:r>
+      <w:r>
+        <w:t>Research embedding of other analytical programs into administrative portal</w:t>
+      </w:r>
     </w:p>
     <w:p>
       <w:pPr>
@@ -744,6 +851,9 @@
       </w:r>
       <w:r>
         <w:t xml:space="preserve">   </w:t>
+      </w:r>
+      <w:r>
+        <w:t>Embed one or more analytics programs into the administrative portal</w:t>
       </w:r>
     </w:p>
     <w:p>
@@ -757,6 +867,84 @@
       <w:r>
         <w:t xml:space="preserve"> </w:t>
       </w:r>
+    </w:p>
+    <w:p>
+      <w:pPr>
+        <w:spacing w:line="240" w:lineRule="auto"/>
+      </w:pPr>
+      <w:r>
+        <w:t xml:space="preserve">  </w:t>
+      </w:r>
+      <w:r>
+        <w:t xml:space="preserve"> </w:t>
+      </w:r>
+      <w:r>
+        <w:t xml:space="preserve">       6.    As a Developer, I need a secure system to prevent unintended access by third-parties.</w:t>
+      </w:r>
+    </w:p>
+    <w:p>
+      <w:pPr>
+        <w:spacing w:line="240" w:lineRule="auto"/>
+        <w:ind w:firstLine="720"/>
+      </w:pPr>
+      <w:r>
+        <w:t xml:space="preserve">a.    </w:t>
+      </w:r>
+      <w:r>
+        <w:t>Separate database users and permissions by required tasks</w:t>
+      </w:r>
+    </w:p>
+    <w:p>
+      <w:pPr>
+        <w:spacing w:line="240" w:lineRule="auto"/>
+        <w:ind w:firstLine="720"/>
+      </w:pPr>
+      <w:r>
+        <w:t>b.    Create a table to store password salts</w:t>
+      </w:r>
+    </w:p>
+    <w:p>
+      <w:pPr>
+        <w:spacing w:line="240" w:lineRule="auto"/>
+        <w:ind w:firstLine="720"/>
+      </w:pPr>
+      <w:r>
+        <w:t>c.     Hash user passwords using strong encryption and salts</w:t>
+      </w:r>
+    </w:p>
+    <w:p>
+      <w:pPr>
+        <w:spacing w:line="240" w:lineRule="auto"/>
+        <w:ind w:firstLine="720"/>
+      </w:pPr>
+      <w:r>
+        <w:t>d.     Disallow access to the database by external sources</w:t>
+      </w:r>
+    </w:p>
+    <w:p>
+      <w:pPr>
+        <w:spacing w:line="240" w:lineRule="auto"/>
+        <w:ind w:firstLine="720"/>
+      </w:pPr>
+      <w:r>
+        <w:lastRenderedPageBreak/>
+        <w:t xml:space="preserve">     </w:t>
+      </w:r>
+      <w:r>
+        <w:t>Estimated time:</w:t>
+      </w:r>
+      <w:bookmarkStart w:id="0" w:name="_GoBack"/>
+      <w:bookmarkEnd w:id="0"/>
+    </w:p>
+    <w:p>
+      <w:pPr>
+        <w:spacing w:line="240" w:lineRule="auto"/>
+      </w:pPr>
+    </w:p>
+    <w:p>
+      <w:pPr>
+        <w:spacing w:line="240" w:lineRule="auto"/>
+      </w:pPr>
     </w:p>
     <w:p>
       <w:pPr>
@@ -4120,7 +4308,7 @@
 </file>
 
 <file path=customXml/itemProps2.xml><?xml version="1.0" encoding="utf-8"?>
-<ds:datastoreItem xmlns:ds="http://schemas.openxmlformats.org/officeDocument/2006/customXml" ds:itemID="{58F5114E-EBB5-45E5-B232-AC538C942BBC}">
+<ds:datastoreItem xmlns:ds="http://schemas.openxmlformats.org/officeDocument/2006/customXml" ds:itemID="{1117CD72-463F-4C8D-9EA7-0714648F095E}">
   <ds:schemaRefs>
     <ds:schemaRef ds:uri="http://schemas.openxmlformats.org/officeDocument/2006/bibliography"/>
   </ds:schemaRefs>

</xml_diff>

<commit_message>
Add user stories and tasks for mobile app
</commit_message>
<xml_diff>
--- a/Sprint 2 Plan.docx
+++ b/Sprint 2 Plan.docx
@@ -1,6 +1,6 @@
 
 <file path=word/document.xml><?xml version="1.0" encoding="utf-8"?>
-<w:document xmlns:wpc="http://schemas.microsoft.com/office/word/2010/wordprocessingCanvas" xmlns:mc="http://schemas.openxmlformats.org/markup-compatibility/2006" xmlns:o="urn:schemas-microsoft-com:office:office" xmlns:r="http://schemas.openxmlformats.org/officeDocument/2006/relationships" xmlns:m="http://schemas.openxmlformats.org/officeDocument/2006/math" xmlns:v="urn:schemas-microsoft-com:vml" xmlns:wp14="http://schemas.microsoft.com/office/word/2010/wordprocessingDrawing" xmlns:wp="http://schemas.openxmlformats.org/drawingml/2006/wordprocessingDrawing" xmlns:w10="urn:schemas-microsoft-com:office:word" xmlns:w="http://schemas.openxmlformats.org/wordprocessingml/2006/main" xmlns:w14="http://schemas.microsoft.com/office/word/2010/wordml" xmlns:w15="http://schemas.microsoft.com/office/word/2012/wordml" xmlns:wpg="http://schemas.microsoft.com/office/word/2010/wordprocessingGroup" xmlns:wpi="http://schemas.microsoft.com/office/word/2010/wordprocessingInk" xmlns:wne="http://schemas.microsoft.com/office/word/2006/wordml" xmlns:wps="http://schemas.microsoft.com/office/word/2010/wordprocessingShape" mc:Ignorable="w14 w15 wp14">
+<w:document xmlns:wpc="http://schemas.microsoft.com/office/word/2010/wordprocessingCanvas" xmlns:mo="http://schemas.microsoft.com/office/mac/office/2008/main" xmlns:mc="http://schemas.openxmlformats.org/markup-compatibility/2006" xmlns:mv="urn:schemas-microsoft-com:mac:vml" xmlns:o="urn:schemas-microsoft-com:office:office" xmlns:r="http://schemas.openxmlformats.org/officeDocument/2006/relationships" xmlns:m="http://schemas.openxmlformats.org/officeDocument/2006/math" xmlns:v="urn:schemas-microsoft-com:vml" xmlns:wp14="http://schemas.microsoft.com/office/word/2010/wordprocessingDrawing" xmlns:wp="http://schemas.openxmlformats.org/drawingml/2006/wordprocessingDrawing" xmlns:w10="urn:schemas-microsoft-com:office:word" xmlns:w="http://schemas.openxmlformats.org/wordprocessingml/2006/main" xmlns:w14="http://schemas.microsoft.com/office/word/2010/wordml" xmlns:wpg="http://schemas.microsoft.com/office/word/2010/wordprocessingGroup" xmlns:wpi="http://schemas.microsoft.com/office/word/2010/wordprocessingInk" xmlns:wne="http://schemas.microsoft.com/office/word/2006/wordml" xmlns:wps="http://schemas.microsoft.com/office/word/2010/wordprocessingShape" mc:Ignorable="w14 wp14">
   <w:background w:color="C9ECFC" w:themeColor="text2" w:themeTint="33"/>
   <w:body>
     <w:p>
@@ -36,7 +36,7 @@
                     <pic:cNvPicPr/>
                   </pic:nvPicPr>
                   <pic:blipFill>
-                    <a:blip r:embed="rId9">
+                    <a:blip r:embed="rId10">
                       <a:extLst>
                         <a:ext uri="{28A0092B-C50C-407E-A947-70E740481C1C}">
                           <a14:useLocalDpi xmlns:a14="http://schemas.microsoft.com/office/drawing/2010/main" val="0"/>
@@ -136,7 +136,23 @@
           <w:sz w:val="18"/>
           <w:szCs w:val="18"/>
         </w:rPr>
-        <w:t>mitchell etzel(Po), Darius Sakhapour(SM)</w:t>
+        <w:t xml:space="preserve">mitchell </w:t>
+      </w:r>
+      <w:proofErr w:type="gramStart"/>
+      <w:r>
+        <w:rPr>
+          <w:sz w:val="18"/>
+          <w:szCs w:val="18"/>
+        </w:rPr>
+        <w:t>etzel(</w:t>
+      </w:r>
+      <w:proofErr w:type="gramEnd"/>
+      <w:r>
+        <w:rPr>
+          <w:sz w:val="18"/>
+          <w:szCs w:val="18"/>
+        </w:rPr>
+        <w:t>Po), Darius Sakhapour(SM)</w:t>
       </w:r>
       <w:r>
         <w:rPr>
@@ -479,10 +495,18 @@
         <w:ind w:hanging="360"/>
       </w:pPr>
       <w:r>
-        <w:t>Create an aesthetically appealing front-end login system.</w:t>
-      </w:r>
-      <w:r>
-        <w:t>(2)</w:t>
+        <w:t>Create an aesthetically appealing front-end login system</w:t>
+      </w:r>
+      <w:proofErr w:type="gramStart"/>
+      <w:r>
+        <w:t>.</w:t>
+      </w:r>
+      <w:r>
+        <w:t>(</w:t>
+      </w:r>
+      <w:proofErr w:type="gramEnd"/>
+      <w:r>
+        <w:t>2)</w:t>
       </w:r>
     </w:p>
     <w:p>
@@ -587,8 +611,15 @@
         <w:ind w:hanging="360"/>
       </w:pPr>
       <w:r>
-        <w:lastRenderedPageBreak/>
-        <w:t>Make a test php file that connects to the database</w:t>
+        <w:t xml:space="preserve">Make a test </w:t>
+      </w:r>
+      <w:proofErr w:type="spellStart"/>
+      <w:r>
+        <w:t>php</w:t>
+      </w:r>
+      <w:proofErr w:type="spellEnd"/>
+      <w:r>
+        <w:t xml:space="preserve"> file that connects to the database</w:t>
       </w:r>
     </w:p>
     <w:p>
@@ -602,7 +633,16 @@
         <w:ind w:hanging="360"/>
       </w:pPr>
       <w:r>
-        <w:t>Upload test php file to web service so it is actively running</w:t>
+        <w:lastRenderedPageBreak/>
+        <w:t xml:space="preserve">Upload test </w:t>
+      </w:r>
+      <w:proofErr w:type="spellStart"/>
+      <w:r>
+        <w:t>php</w:t>
+      </w:r>
+      <w:proofErr w:type="spellEnd"/>
+      <w:r>
+        <w:t xml:space="preserve"> file to web service so it is actively running</w:t>
       </w:r>
     </w:p>
     <w:p>
@@ -640,7 +680,15 @@
         <w:spacing w:line="100" w:lineRule="atLeast"/>
       </w:pPr>
       <w:r>
-        <w:t>Generate XMLhttp requests that post data to web service</w:t>
+        <w:t xml:space="preserve">Generate </w:t>
+      </w:r>
+      <w:proofErr w:type="spellStart"/>
+      <w:r>
+        <w:t>XMLhttp</w:t>
+      </w:r>
+      <w:proofErr w:type="spellEnd"/>
+      <w:r>
+        <w:t xml:space="preserve"> requests that post data to web service</w:t>
       </w:r>
     </w:p>
     <w:p>
@@ -666,7 +714,15 @@
         <w:spacing w:line="100" w:lineRule="atLeast"/>
       </w:pPr>
       <w:r>
-        <w:t>Send formatted string through an XMLhttp request</w:t>
+        <w:t xml:space="preserve">Send formatted string through an </w:t>
+      </w:r>
+      <w:proofErr w:type="spellStart"/>
+      <w:r>
+        <w:t>XMLhttp</w:t>
+      </w:r>
+      <w:proofErr w:type="spellEnd"/>
+      <w:r>
+        <w:t xml:space="preserve"> request</w:t>
       </w:r>
     </w:p>
     <w:p>
@@ -679,7 +735,15 @@
         <w:spacing w:line="100" w:lineRule="atLeast"/>
       </w:pPr>
       <w:r>
-        <w:t>Modify test php file to accept single string</w:t>
+        <w:t xml:space="preserve">Modify test </w:t>
+      </w:r>
+      <w:proofErr w:type="spellStart"/>
+      <w:r>
+        <w:t>php</w:t>
+      </w:r>
+      <w:proofErr w:type="spellEnd"/>
+      <w:r>
+        <w:t xml:space="preserve"> file to accept single string</w:t>
       </w:r>
     </w:p>
     <w:p>
@@ -705,8 +769,13 @@
         <w:spacing w:line="100" w:lineRule="atLeast"/>
       </w:pPr>
       <w:r>
-        <w:t>Insert data from array into data using mySQL</w:t>
-      </w:r>
+        <w:t xml:space="preserve">Insert data from array into data using </w:t>
+      </w:r>
+      <w:proofErr w:type="spellStart"/>
+      <w:r>
+        <w:t>mySQL</w:t>
+      </w:r>
+      <w:proofErr w:type="spellEnd"/>
     </w:p>
     <w:p>
       <w:pPr>
@@ -873,13 +942,15 @@
         <w:spacing w:line="240" w:lineRule="auto"/>
       </w:pPr>
       <w:r>
-        <w:t xml:space="preserve">  </w:t>
-      </w:r>
-      <w:r>
-        <w:t xml:space="preserve"> </w:t>
-      </w:r>
-      <w:r>
-        <w:t xml:space="preserve">       6.    As a Developer, I need a secure system to prevent unintended access by third-parties.</w:t>
+        <w:t xml:space="preserve">          6.    As a Developer, I need a secure system to prevent unintended access by </w:t>
+      </w:r>
+      <w:proofErr w:type="gramStart"/>
+      <w:r>
+        <w:t>third-parties</w:t>
+      </w:r>
+      <w:proofErr w:type="gramEnd"/>
+      <w:r>
+        <w:t>.</w:t>
       </w:r>
     </w:p>
     <w:p>
@@ -888,10 +959,7 @@
         <w:ind w:firstLine="720"/>
       </w:pPr>
       <w:r>
-        <w:t xml:space="preserve">a.    </w:t>
-      </w:r>
-      <w:r>
-        <w:t>Separate database users and permissions by required tasks</w:t>
+        <w:t>a.    Separate database users and permissions by required tasks</w:t>
       </w:r>
     </w:p>
     <w:p>
@@ -927,11 +995,118 @@
         <w:ind w:firstLine="720"/>
       </w:pPr>
       <w:r>
+        <w:t xml:space="preserve">     </w:t>
+      </w:r>
+      <w:r>
+        <w:t>Estimated time:</w:t>
+      </w:r>
+    </w:p>
+    <w:p>
+      <w:pPr>
+        <w:spacing w:line="240" w:lineRule="auto"/>
+        <w:ind w:firstLine="720"/>
+      </w:pPr>
+      <w:r>
         <w:lastRenderedPageBreak/>
-        <w:t xml:space="preserve">     </w:t>
-      </w:r>
-      <w:r>
-        <w:t>Estimated time:</w:t>
+        <w:t>7. As a user, I want to be able to save my information into a database from my phone.</w:t>
+      </w:r>
+    </w:p>
+    <w:p>
+      <w:pPr>
+        <w:spacing w:line="240" w:lineRule="auto"/>
+        <w:ind w:firstLine="720"/>
+      </w:pPr>
+      <w:r>
+        <w:tab/>
+        <w:t>a. Transfer saved data to database.</w:t>
+      </w:r>
+    </w:p>
+    <w:p>
+      <w:pPr>
+        <w:spacing w:line="240" w:lineRule="auto"/>
+        <w:ind w:firstLine="720"/>
+      </w:pPr>
+      <w:r>
+        <w:tab/>
+        <w:t>b. Test the data if received</w:t>
+      </w:r>
+    </w:p>
+    <w:p>
+      <w:pPr>
+        <w:spacing w:line="240" w:lineRule="auto"/>
+        <w:ind w:left="720"/>
+      </w:pPr>
+      <w:r>
+        <w:t xml:space="preserve">8. As a data analyst, I want to be able to see what apps people use and how long they use them  </w:t>
+      </w:r>
+    </w:p>
+    <w:p>
+      <w:pPr>
+        <w:spacing w:line="240" w:lineRule="auto"/>
+        <w:ind w:left="720" w:firstLine="720"/>
+      </w:pPr>
+      <w:proofErr w:type="gramStart"/>
+      <w:r>
+        <w:t>for</w:t>
+      </w:r>
+      <w:proofErr w:type="gramEnd"/>
+      <w:r>
+        <w:t>.</w:t>
+      </w:r>
+    </w:p>
+    <w:p>
+      <w:pPr>
+        <w:pStyle w:val="ListParagraph"/>
+        <w:numPr>
+          <w:ilvl w:val="0"/>
+          <w:numId w:val="15"/>
+        </w:numPr>
+        <w:spacing w:line="240" w:lineRule="auto"/>
+      </w:pPr>
+      <w:r>
+        <w:t>Monitor time used by user for each app</w:t>
+      </w:r>
+    </w:p>
+    <w:p>
+      <w:pPr>
+        <w:pStyle w:val="ListParagraph"/>
+        <w:numPr>
+          <w:ilvl w:val="0"/>
+          <w:numId w:val="15"/>
+        </w:numPr>
+        <w:spacing w:line="240" w:lineRule="auto"/>
+      </w:pPr>
+      <w:r>
+        <w:t>Track apps usage by ID</w:t>
+      </w:r>
+    </w:p>
+    <w:p>
+      <w:pPr>
+        <w:spacing w:line="240" w:lineRule="auto"/>
+        <w:ind w:left="720"/>
+      </w:pPr>
+      <w:r>
+        <w:t>9. As a developer, I want to include a privacy policy agreement for the user.</w:t>
+      </w:r>
+    </w:p>
+    <w:p>
+      <w:pPr>
+        <w:spacing w:line="240" w:lineRule="auto"/>
+        <w:ind w:left="720"/>
+      </w:pPr>
+      <w:r>
+        <w:tab/>
+        <w:t>a. Create privacy policy page.</w:t>
+      </w:r>
+    </w:p>
+    <w:p>
+      <w:pPr>
+        <w:spacing w:line="240" w:lineRule="auto"/>
+        <w:ind w:left="720"/>
+      </w:pPr>
+      <w:r>
+        <w:tab/>
+        <w:t>b. Use template text from Google developers that can be edited soon.</w:t>
       </w:r>
       <w:bookmarkStart w:id="0" w:name="_GoBack"/>
       <w:bookmarkEnd w:id="0"/>
@@ -939,6 +1114,7 @@
     <w:p>
       <w:pPr>
         <w:spacing w:line="240" w:lineRule="auto"/>
+        <w:ind w:left="720"/>
       </w:pPr>
     </w:p>
     <w:p>
@@ -948,6 +1124,11 @@
     </w:p>
     <w:p>
       <w:pPr>
+        <w:spacing w:line="240" w:lineRule="auto"/>
+      </w:pPr>
+    </w:p>
+    <w:p>
+      <w:pPr>
         <w:pStyle w:val="Heading1"/>
       </w:pPr>
       <w:r>
@@ -959,10 +1140,20 @@
         <w:ind w:left="-5"/>
       </w:pPr>
       <w:r>
-        <w:t>Mitchell Etzel</w:t>
-      </w:r>
-      <w:r>
-        <w:t>(Product O</w:t>
+        <w:t xml:space="preserve">Mitchell </w:t>
+      </w:r>
+      <w:proofErr w:type="spellStart"/>
+      <w:proofErr w:type="gramStart"/>
+      <w:r>
+        <w:t>Etzel</w:t>
+      </w:r>
+      <w:proofErr w:type="spellEnd"/>
+      <w:r>
+        <w:t>(</w:t>
+      </w:r>
+      <w:proofErr w:type="gramEnd"/>
+      <w:r>
+        <w:t>Product O</w:t>
       </w:r>
       <w:r>
         <w:t xml:space="preserve">wner) : </w:t>
@@ -973,10 +1164,20 @@
         <w:ind w:left="-5"/>
       </w:pPr>
       <w:r>
-        <w:t>Darius Sakhapour</w:t>
-      </w:r>
-      <w:r>
-        <w:t>(Scrum Master</w:t>
+        <w:t xml:space="preserve">Darius </w:t>
+      </w:r>
+      <w:proofErr w:type="spellStart"/>
+      <w:proofErr w:type="gramStart"/>
+      <w:r>
+        <w:t>Sakhapour</w:t>
+      </w:r>
+      <w:proofErr w:type="spellEnd"/>
+      <w:r>
+        <w:t>(</w:t>
+      </w:r>
+      <w:proofErr w:type="gramEnd"/>
+      <w:r>
+        <w:t>Scrum Master</w:t>
       </w:r>
       <w:r>
         <w:t>) : 1a, 1b, 1c</w:t>
@@ -989,13 +1190,34 @@
       <w:pPr>
         <w:ind w:left="-5"/>
       </w:pPr>
-      <w:r>
-        <w:t xml:space="preserve">Jarad Shelton(Developer) : </w:t>
-      </w:r>
-    </w:p>
-    <w:p>
-      <w:r>
-        <w:t xml:space="preserve">Cedric Linares(Developer) : </w:t>
+      <w:proofErr w:type="spellStart"/>
+      <w:r>
+        <w:t>Jarad</w:t>
+      </w:r>
+      <w:proofErr w:type="spellEnd"/>
+      <w:r>
+        <w:t xml:space="preserve"> </w:t>
+      </w:r>
+      <w:proofErr w:type="gramStart"/>
+      <w:r>
+        <w:t>Shelton(</w:t>
+      </w:r>
+      <w:proofErr w:type="gramEnd"/>
+      <w:r>
+        <w:t xml:space="preserve">Developer) : </w:t>
+      </w:r>
+    </w:p>
+    <w:p>
+      <w:r>
+        <w:t xml:space="preserve">Cedric </w:t>
+      </w:r>
+      <w:proofErr w:type="gramStart"/>
+      <w:r>
+        <w:t>Linares(</w:t>
+      </w:r>
+      <w:proofErr w:type="gramEnd"/>
+      <w:r>
+        <w:t xml:space="preserve">Developer) : </w:t>
       </w:r>
     </w:p>
     <w:p>
@@ -1046,7 +1268,7 @@
 </file>
 
 <file path=word/endnotes.xml><?xml version="1.0" encoding="utf-8"?>
-<w:endnotes xmlns:wpc="http://schemas.microsoft.com/office/word/2010/wordprocessingCanvas" xmlns:mc="http://schemas.openxmlformats.org/markup-compatibility/2006" xmlns:o="urn:schemas-microsoft-com:office:office" xmlns:r="http://schemas.openxmlformats.org/officeDocument/2006/relationships" xmlns:m="http://schemas.openxmlformats.org/officeDocument/2006/math" xmlns:v="urn:schemas-microsoft-com:vml" xmlns:wp14="http://schemas.microsoft.com/office/word/2010/wordprocessingDrawing" xmlns:wp="http://schemas.openxmlformats.org/drawingml/2006/wordprocessingDrawing" xmlns:w10="urn:schemas-microsoft-com:office:word" xmlns:w="http://schemas.openxmlformats.org/wordprocessingml/2006/main" xmlns:w14="http://schemas.microsoft.com/office/word/2010/wordml" xmlns:w15="http://schemas.microsoft.com/office/word/2012/wordml" xmlns:wpg="http://schemas.microsoft.com/office/word/2010/wordprocessingGroup" xmlns:wpi="http://schemas.microsoft.com/office/word/2010/wordprocessingInk" xmlns:wne="http://schemas.microsoft.com/office/word/2006/wordml" xmlns:wps="http://schemas.microsoft.com/office/word/2010/wordprocessingShape" mc:Ignorable="w14 w15 wp14">
+<w:endnotes xmlns:wpc="http://schemas.microsoft.com/office/word/2010/wordprocessingCanvas" xmlns:mo="http://schemas.microsoft.com/office/mac/office/2008/main" xmlns:mc="http://schemas.openxmlformats.org/markup-compatibility/2006" xmlns:mv="urn:schemas-microsoft-com:mac:vml" xmlns:o="urn:schemas-microsoft-com:office:office" xmlns:r="http://schemas.openxmlformats.org/officeDocument/2006/relationships" xmlns:m="http://schemas.openxmlformats.org/officeDocument/2006/math" xmlns:v="urn:schemas-microsoft-com:vml" xmlns:wp14="http://schemas.microsoft.com/office/word/2010/wordprocessingDrawing" xmlns:wp="http://schemas.openxmlformats.org/drawingml/2006/wordprocessingDrawing" xmlns:w10="urn:schemas-microsoft-com:office:word" xmlns:w="http://schemas.openxmlformats.org/wordprocessingml/2006/main" xmlns:w14="http://schemas.microsoft.com/office/word/2010/wordml" xmlns:wpg="http://schemas.microsoft.com/office/word/2010/wordprocessingGroup" xmlns:wpi="http://schemas.microsoft.com/office/word/2010/wordprocessingInk" xmlns:wne="http://schemas.microsoft.com/office/word/2006/wordml" xmlns:wps="http://schemas.microsoft.com/office/word/2010/wordprocessingShape" mc:Ignorable="w14 wp14">
   <w:endnote w:type="separator" w:id="-1">
     <w:p>
       <w:pPr>
@@ -1071,7 +1293,7 @@
 </file>
 
 <file path=word/footnotes.xml><?xml version="1.0" encoding="utf-8"?>
-<w:footnotes xmlns:wpc="http://schemas.microsoft.com/office/word/2010/wordprocessingCanvas" xmlns:mc="http://schemas.openxmlformats.org/markup-compatibility/2006" xmlns:o="urn:schemas-microsoft-com:office:office" xmlns:r="http://schemas.openxmlformats.org/officeDocument/2006/relationships" xmlns:m="http://schemas.openxmlformats.org/officeDocument/2006/math" xmlns:v="urn:schemas-microsoft-com:vml" xmlns:wp14="http://schemas.microsoft.com/office/word/2010/wordprocessingDrawing" xmlns:wp="http://schemas.openxmlformats.org/drawingml/2006/wordprocessingDrawing" xmlns:w10="urn:schemas-microsoft-com:office:word" xmlns:w="http://schemas.openxmlformats.org/wordprocessingml/2006/main" xmlns:w14="http://schemas.microsoft.com/office/word/2010/wordml" xmlns:w15="http://schemas.microsoft.com/office/word/2012/wordml" xmlns:wpg="http://schemas.microsoft.com/office/word/2010/wordprocessingGroup" xmlns:wpi="http://schemas.microsoft.com/office/word/2010/wordprocessingInk" xmlns:wne="http://schemas.microsoft.com/office/word/2006/wordml" xmlns:wps="http://schemas.microsoft.com/office/word/2010/wordprocessingShape" mc:Ignorable="w14 w15 wp14">
+<w:footnotes xmlns:wpc="http://schemas.microsoft.com/office/word/2010/wordprocessingCanvas" xmlns:mo="http://schemas.microsoft.com/office/mac/office/2008/main" xmlns:mc="http://schemas.openxmlformats.org/markup-compatibility/2006" xmlns:mv="urn:schemas-microsoft-com:mac:vml" xmlns:o="urn:schemas-microsoft-com:office:office" xmlns:r="http://schemas.openxmlformats.org/officeDocument/2006/relationships" xmlns:m="http://schemas.openxmlformats.org/officeDocument/2006/math" xmlns:v="urn:schemas-microsoft-com:vml" xmlns:wp14="http://schemas.microsoft.com/office/word/2010/wordprocessingDrawing" xmlns:wp="http://schemas.openxmlformats.org/drawingml/2006/wordprocessingDrawing" xmlns:w10="urn:schemas-microsoft-com:office:word" xmlns:w="http://schemas.openxmlformats.org/wordprocessingml/2006/main" xmlns:w14="http://schemas.microsoft.com/office/word/2010/wordml" xmlns:wpg="http://schemas.microsoft.com/office/word/2010/wordprocessingGroup" xmlns:wpi="http://schemas.microsoft.com/office/word/2010/wordprocessingInk" xmlns:wne="http://schemas.microsoft.com/office/word/2006/wordml" xmlns:wps="http://schemas.microsoft.com/office/word/2010/wordprocessingShape" mc:Ignorable="w14 wp14">
   <w:footnote w:type="separator" w:id="-1">
     <w:p>
       <w:pPr>
@@ -1096,8 +1318,8 @@
 </file>
 
 <file path=word/numbering.xml><?xml version="1.0" encoding="utf-8"?>
-<w:numbering xmlns:wpc="http://schemas.microsoft.com/office/word/2010/wordprocessingCanvas" xmlns:mc="http://schemas.openxmlformats.org/markup-compatibility/2006" xmlns:o="urn:schemas-microsoft-com:office:office" xmlns:r="http://schemas.openxmlformats.org/officeDocument/2006/relationships" xmlns:m="http://schemas.openxmlformats.org/officeDocument/2006/math" xmlns:v="urn:schemas-microsoft-com:vml" xmlns:wp14="http://schemas.microsoft.com/office/word/2010/wordprocessingDrawing" xmlns:wp="http://schemas.openxmlformats.org/drawingml/2006/wordprocessingDrawing" xmlns:w10="urn:schemas-microsoft-com:office:word" xmlns:w="http://schemas.openxmlformats.org/wordprocessingml/2006/main" xmlns:w14="http://schemas.microsoft.com/office/word/2010/wordml" xmlns:w15="http://schemas.microsoft.com/office/word/2012/wordml" xmlns:wpg="http://schemas.microsoft.com/office/word/2010/wordprocessingGroup" xmlns:wpi="http://schemas.microsoft.com/office/word/2010/wordprocessingInk" xmlns:wne="http://schemas.microsoft.com/office/word/2006/wordml" xmlns:wps="http://schemas.microsoft.com/office/word/2010/wordprocessingShape" mc:Ignorable="w14 w15 wp14">
-  <w:abstractNum w:abstractNumId="0" w15:restartNumberingAfterBreak="0">
+<w:numbering xmlns:wpc="http://schemas.microsoft.com/office/word/2010/wordprocessingCanvas" xmlns:mo="http://schemas.microsoft.com/office/mac/office/2008/main" xmlns:mc="http://schemas.openxmlformats.org/markup-compatibility/2006" xmlns:mv="urn:schemas-microsoft-com:mac:vml" xmlns:o="urn:schemas-microsoft-com:office:office" xmlns:r="http://schemas.openxmlformats.org/officeDocument/2006/relationships" xmlns:m="http://schemas.openxmlformats.org/officeDocument/2006/math" xmlns:v="urn:schemas-microsoft-com:vml" xmlns:wp14="http://schemas.microsoft.com/office/word/2010/wordprocessingDrawing" xmlns:wp="http://schemas.openxmlformats.org/drawingml/2006/wordprocessingDrawing" xmlns:w10="urn:schemas-microsoft-com:office:word" xmlns:w="http://schemas.openxmlformats.org/wordprocessingml/2006/main" xmlns:w14="http://schemas.microsoft.com/office/word/2010/wordml" xmlns:wpg="http://schemas.microsoft.com/office/word/2010/wordprocessingGroup" xmlns:wpi="http://schemas.microsoft.com/office/word/2010/wordprocessingInk" xmlns:wne="http://schemas.microsoft.com/office/word/2006/wordml" xmlns:wps="http://schemas.microsoft.com/office/word/2010/wordprocessingShape" mc:Ignorable="w14 wp14">
+  <w:abstractNum w:abstractNumId="0">
     <w:nsid w:val="00000002"/>
     <w:multiLevelType w:val="multilevel"/>
     <w:tmpl w:val="9F0299FC"/>
@@ -1327,7 +1549,7 @@
       </w:rPr>
     </w:lvl>
   </w:abstractNum>
-  <w:abstractNum w:abstractNumId="1" w15:restartNumberingAfterBreak="0">
+  <w:abstractNum w:abstractNumId="1">
     <w:nsid w:val="10A11C0A"/>
     <w:multiLevelType w:val="hybridMultilevel"/>
     <w:tmpl w:val="553A23B8"/>
@@ -1429,7 +1651,7 @@
       </w:pPr>
     </w:lvl>
   </w:abstractNum>
-  <w:abstractNum w:abstractNumId="2" w15:restartNumberingAfterBreak="0">
+  <w:abstractNum w:abstractNumId="2">
     <w:nsid w:val="18B33C42"/>
     <w:multiLevelType w:val="hybridMultilevel"/>
     <w:tmpl w:val="EF0C64DC"/>
@@ -1521,7 +1743,7 @@
       </w:pPr>
     </w:lvl>
   </w:abstractNum>
-  <w:abstractNum w:abstractNumId="3" w15:restartNumberingAfterBreak="0">
+  <w:abstractNum w:abstractNumId="3">
     <w:nsid w:val="1DF9086C"/>
     <w:multiLevelType w:val="hybridMultilevel"/>
     <w:tmpl w:val="7152D5E8"/>
@@ -1607,7 +1829,7 @@
       </w:pPr>
     </w:lvl>
   </w:abstractNum>
-  <w:abstractNum w:abstractNumId="4" w15:restartNumberingAfterBreak="0">
+  <w:abstractNum w:abstractNumId="4">
     <w:nsid w:val="278E3E22"/>
     <w:multiLevelType w:val="hybridMultilevel"/>
     <w:tmpl w:val="A2E251E2"/>
@@ -1696,7 +1918,7 @@
       </w:pPr>
     </w:lvl>
   </w:abstractNum>
-  <w:abstractNum w:abstractNumId="5" w15:restartNumberingAfterBreak="0">
+  <w:abstractNum w:abstractNumId="5">
     <w:nsid w:val="33E94260"/>
     <w:multiLevelType w:val="hybridMultilevel"/>
     <w:tmpl w:val="2EB2D7C8"/>
@@ -1785,7 +2007,96 @@
       </w:pPr>
     </w:lvl>
   </w:abstractNum>
-  <w:abstractNum w:abstractNumId="6" w15:restartNumberingAfterBreak="0">
+  <w:abstractNum w:abstractNumId="6">
+    <w:nsid w:val="35857096"/>
+    <w:multiLevelType w:val="hybridMultilevel"/>
+    <w:tmpl w:val="8326EF5E"/>
+    <w:lvl w:ilvl="0" w:tplc="5F9EAE92">
+      <w:start w:val="1"/>
+      <w:numFmt w:val="lowerLetter"/>
+      <w:lvlText w:val="%1."/>
+      <w:lvlJc w:val="left"/>
+      <w:pPr>
+        <w:ind w:left="1800" w:hanging="360"/>
+      </w:pPr>
+      <w:rPr>
+        <w:rFonts w:hint="default"/>
+      </w:rPr>
+    </w:lvl>
+    <w:lvl w:ilvl="1" w:tplc="04090019" w:tentative="1">
+      <w:start w:val="1"/>
+      <w:numFmt w:val="lowerLetter"/>
+      <w:lvlText w:val="%2."/>
+      <w:lvlJc w:val="left"/>
+      <w:pPr>
+        <w:ind w:left="2520" w:hanging="360"/>
+      </w:pPr>
+    </w:lvl>
+    <w:lvl w:ilvl="2" w:tplc="0409001B" w:tentative="1">
+      <w:start w:val="1"/>
+      <w:numFmt w:val="lowerRoman"/>
+      <w:lvlText w:val="%3."/>
+      <w:lvlJc w:val="right"/>
+      <w:pPr>
+        <w:ind w:left="3240" w:hanging="180"/>
+      </w:pPr>
+    </w:lvl>
+    <w:lvl w:ilvl="3" w:tplc="0409000F" w:tentative="1">
+      <w:start w:val="1"/>
+      <w:numFmt w:val="decimal"/>
+      <w:lvlText w:val="%4."/>
+      <w:lvlJc w:val="left"/>
+      <w:pPr>
+        <w:ind w:left="3960" w:hanging="360"/>
+      </w:pPr>
+    </w:lvl>
+    <w:lvl w:ilvl="4" w:tplc="04090019" w:tentative="1">
+      <w:start w:val="1"/>
+      <w:numFmt w:val="lowerLetter"/>
+      <w:lvlText w:val="%5."/>
+      <w:lvlJc w:val="left"/>
+      <w:pPr>
+        <w:ind w:left="4680" w:hanging="360"/>
+      </w:pPr>
+    </w:lvl>
+    <w:lvl w:ilvl="5" w:tplc="0409001B" w:tentative="1">
+      <w:start w:val="1"/>
+      <w:numFmt w:val="lowerRoman"/>
+      <w:lvlText w:val="%6."/>
+      <w:lvlJc w:val="right"/>
+      <w:pPr>
+        <w:ind w:left="5400" w:hanging="180"/>
+      </w:pPr>
+    </w:lvl>
+    <w:lvl w:ilvl="6" w:tplc="0409000F" w:tentative="1">
+      <w:start w:val="1"/>
+      <w:numFmt w:val="decimal"/>
+      <w:lvlText w:val="%7."/>
+      <w:lvlJc w:val="left"/>
+      <w:pPr>
+        <w:ind w:left="6120" w:hanging="360"/>
+      </w:pPr>
+    </w:lvl>
+    <w:lvl w:ilvl="7" w:tplc="04090019" w:tentative="1">
+      <w:start w:val="1"/>
+      <w:numFmt w:val="lowerLetter"/>
+      <w:lvlText w:val="%8."/>
+      <w:lvlJc w:val="left"/>
+      <w:pPr>
+        <w:ind w:left="6840" w:hanging="360"/>
+      </w:pPr>
+    </w:lvl>
+    <w:lvl w:ilvl="8" w:tplc="0409001B" w:tentative="1">
+      <w:start w:val="1"/>
+      <w:numFmt w:val="lowerRoman"/>
+      <w:lvlText w:val="%9."/>
+      <w:lvlJc w:val="right"/>
+      <w:pPr>
+        <w:ind w:left="7560" w:hanging="180"/>
+      </w:pPr>
+    </w:lvl>
+  </w:abstractNum>
+  <w:abstractNum w:abstractNumId="7">
     <w:nsid w:val="3E382F8A"/>
     <w:multiLevelType w:val="hybridMultilevel"/>
     <w:tmpl w:val="334E8EA6"/>
@@ -1877,7 +2188,7 @@
       </w:pPr>
     </w:lvl>
   </w:abstractNum>
-  <w:abstractNum w:abstractNumId="7" w15:restartNumberingAfterBreak="0">
+  <w:abstractNum w:abstractNumId="8">
     <w:nsid w:val="423D728A"/>
     <w:multiLevelType w:val="hybridMultilevel"/>
     <w:tmpl w:val="967CA4B4"/>
@@ -2089,7 +2400,7 @@
       </w:rPr>
     </w:lvl>
   </w:abstractNum>
-  <w:abstractNum w:abstractNumId="8" w15:restartNumberingAfterBreak="0">
+  <w:abstractNum w:abstractNumId="9">
     <w:nsid w:val="548B32C0"/>
     <w:multiLevelType w:val="hybridMultilevel"/>
     <w:tmpl w:val="535A2616"/>
@@ -2175,7 +2486,7 @@
       </w:pPr>
     </w:lvl>
   </w:abstractNum>
-  <w:abstractNum w:abstractNumId="9" w15:restartNumberingAfterBreak="0">
+  <w:abstractNum w:abstractNumId="10">
     <w:nsid w:val="549B76E6"/>
     <w:multiLevelType w:val="hybridMultilevel"/>
     <w:tmpl w:val="1D409D14"/>
@@ -2264,7 +2575,7 @@
       </w:pPr>
     </w:lvl>
   </w:abstractNum>
-  <w:abstractNum w:abstractNumId="10" w15:restartNumberingAfterBreak="0">
+  <w:abstractNum w:abstractNumId="11">
     <w:nsid w:val="5D28139F"/>
     <w:multiLevelType w:val="hybridMultilevel"/>
     <w:tmpl w:val="CA78F568"/>
@@ -2350,7 +2661,7 @@
       </w:pPr>
     </w:lvl>
   </w:abstractNum>
-  <w:abstractNum w:abstractNumId="11" w15:restartNumberingAfterBreak="0">
+  <w:abstractNum w:abstractNumId="12">
     <w:nsid w:val="64305428"/>
     <w:multiLevelType w:val="hybridMultilevel"/>
     <w:tmpl w:val="FE02442A"/>
@@ -2562,7 +2873,7 @@
       </w:rPr>
     </w:lvl>
   </w:abstractNum>
-  <w:abstractNum w:abstractNumId="12" w15:restartNumberingAfterBreak="0">
+  <w:abstractNum w:abstractNumId="13">
     <w:nsid w:val="6A1745B9"/>
     <w:multiLevelType w:val="hybridMultilevel"/>
     <w:tmpl w:val="2A545AC4"/>
@@ -2660,7 +2971,7 @@
       </w:pPr>
     </w:lvl>
   </w:abstractNum>
-  <w:abstractNum w:abstractNumId="13" w15:restartNumberingAfterBreak="0">
+  <w:abstractNum w:abstractNumId="14">
     <w:nsid w:val="7B1528C8"/>
     <w:multiLevelType w:val="hybridMultilevel"/>
     <w:tmpl w:val="5F8E4C46"/>
@@ -2873,31 +3184,31 @@
     </w:lvl>
   </w:abstractNum>
   <w:num w:numId="1">
-    <w:abstractNumId w:val="9"/>
+    <w:abstractNumId w:val="10"/>
   </w:num>
   <w:num w:numId="2">
     <w:abstractNumId w:val="3"/>
   </w:num>
   <w:num w:numId="3">
+    <w:abstractNumId w:val="9"/>
+  </w:num>
+  <w:num w:numId="4">
+    <w:abstractNumId w:val="12"/>
+  </w:num>
+  <w:num w:numId="5">
     <w:abstractNumId w:val="8"/>
   </w:num>
-  <w:num w:numId="4">
-    <w:abstractNumId w:val="11"/>
-  </w:num>
-  <w:num w:numId="5">
-    <w:abstractNumId w:val="7"/>
-  </w:num>
   <w:num w:numId="6">
-    <w:abstractNumId w:val="13"/>
+    <w:abstractNumId w:val="14"/>
   </w:num>
   <w:num w:numId="7">
     <w:abstractNumId w:val="1"/>
   </w:num>
   <w:num w:numId="8">
-    <w:abstractNumId w:val="12"/>
+    <w:abstractNumId w:val="13"/>
   </w:num>
   <w:num w:numId="9">
-    <w:abstractNumId w:val="10"/>
+    <w:abstractNumId w:val="11"/>
   </w:num>
   <w:num w:numId="10">
     <w:abstractNumId w:val="2"/>
@@ -2909,16 +3220,19 @@
     <w:abstractNumId w:val="4"/>
   </w:num>
   <w:num w:numId="13">
-    <w:abstractNumId w:val="6"/>
+    <w:abstractNumId w:val="7"/>
   </w:num>
   <w:num w:numId="14">
     <w:abstractNumId w:val="0"/>
+  </w:num>
+  <w:num w:numId="15">
+    <w:abstractNumId w:val="6"/>
   </w:num>
 </w:numbering>
 </file>
 
 <file path=word/styles.xml><?xml version="1.0" encoding="utf-8"?>
-<w:styles xmlns:mc="http://schemas.openxmlformats.org/markup-compatibility/2006" xmlns:r="http://schemas.openxmlformats.org/officeDocument/2006/relationships" xmlns:w="http://schemas.openxmlformats.org/wordprocessingml/2006/main" xmlns:w14="http://schemas.microsoft.com/office/word/2010/wordml" xmlns:w15="http://schemas.microsoft.com/office/word/2012/wordml" mc:Ignorable="w14 w15">
+<w:styles xmlns:mc="http://schemas.openxmlformats.org/markup-compatibility/2006" xmlns:r="http://schemas.openxmlformats.org/officeDocument/2006/relationships" xmlns:w="http://schemas.openxmlformats.org/wordprocessingml/2006/main" xmlns:w14="http://schemas.microsoft.com/office/word/2010/wordml" mc:Ignorable="w14">
   <w:docDefaults>
     <w:rPrDefault>
       <w:rPr>
@@ -2934,378 +3248,153 @@
       </w:pPr>
     </w:pPrDefault>
   </w:docDefaults>
-  <w:latentStyles w:defLockedState="0" w:defUIPriority="99" w:defSemiHidden="0" w:defUnhideWhenUsed="0" w:defQFormat="0" w:count="371">
-    <w:lsdException w:name="Normal" w:uiPriority="0" w:qFormat="1"/>
-    <w:lsdException w:name="heading 1" w:uiPriority="9" w:qFormat="1"/>
-    <w:lsdException w:name="heading 2" w:semiHidden="1" w:uiPriority="9" w:unhideWhenUsed="1" w:qFormat="1"/>
-    <w:lsdException w:name="heading 3" w:semiHidden="1" w:uiPriority="9" w:unhideWhenUsed="1" w:qFormat="1"/>
-    <w:lsdException w:name="heading 4" w:semiHidden="1" w:uiPriority="9" w:unhideWhenUsed="1" w:qFormat="1"/>
-    <w:lsdException w:name="heading 5" w:semiHidden="1" w:uiPriority="9" w:unhideWhenUsed="1" w:qFormat="1"/>
-    <w:lsdException w:name="heading 6" w:semiHidden="1" w:uiPriority="9" w:unhideWhenUsed="1" w:qFormat="1"/>
-    <w:lsdException w:name="heading 7" w:semiHidden="1" w:uiPriority="9" w:unhideWhenUsed="1" w:qFormat="1"/>
-    <w:lsdException w:name="heading 8" w:semiHidden="1" w:uiPriority="9" w:unhideWhenUsed="1" w:qFormat="1"/>
-    <w:lsdException w:name="heading 9" w:semiHidden="1" w:uiPriority="9" w:unhideWhenUsed="1" w:qFormat="1"/>
-    <w:lsdException w:name="index 1" w:semiHidden="1" w:unhideWhenUsed="1"/>
-    <w:lsdException w:name="index 2" w:semiHidden="1" w:unhideWhenUsed="1"/>
-    <w:lsdException w:name="index 3" w:semiHidden="1" w:unhideWhenUsed="1"/>
-    <w:lsdException w:name="index 4" w:semiHidden="1" w:unhideWhenUsed="1"/>
-    <w:lsdException w:name="index 5" w:semiHidden="1" w:unhideWhenUsed="1"/>
-    <w:lsdException w:name="index 6" w:semiHidden="1" w:unhideWhenUsed="1"/>
-    <w:lsdException w:name="index 7" w:semiHidden="1" w:unhideWhenUsed="1"/>
-    <w:lsdException w:name="index 8" w:semiHidden="1" w:unhideWhenUsed="1"/>
-    <w:lsdException w:name="index 9" w:semiHidden="1" w:unhideWhenUsed="1"/>
-    <w:lsdException w:name="toc 1" w:semiHidden="1" w:uiPriority="39" w:unhideWhenUsed="1"/>
-    <w:lsdException w:name="toc 2" w:semiHidden="1" w:uiPriority="39" w:unhideWhenUsed="1"/>
-    <w:lsdException w:name="toc 3" w:semiHidden="1" w:uiPriority="39" w:unhideWhenUsed="1"/>
-    <w:lsdException w:name="toc 4" w:semiHidden="1" w:uiPriority="39" w:unhideWhenUsed="1"/>
-    <w:lsdException w:name="toc 5" w:semiHidden="1" w:uiPriority="39" w:unhideWhenUsed="1"/>
-    <w:lsdException w:name="toc 6" w:semiHidden="1" w:uiPriority="39" w:unhideWhenUsed="1"/>
-    <w:lsdException w:name="toc 7" w:semiHidden="1" w:uiPriority="39" w:unhideWhenUsed="1"/>
-    <w:lsdException w:name="toc 8" w:semiHidden="1" w:uiPriority="39" w:unhideWhenUsed="1"/>
-    <w:lsdException w:name="toc 9" w:semiHidden="1" w:uiPriority="39" w:unhideWhenUsed="1"/>
-    <w:lsdException w:name="Normal Indent" w:semiHidden="1" w:unhideWhenUsed="1"/>
-    <w:lsdException w:name="footnote text" w:semiHidden="1" w:unhideWhenUsed="1"/>
-    <w:lsdException w:name="annotation text" w:semiHidden="1" w:unhideWhenUsed="1"/>
-    <w:lsdException w:name="header" w:semiHidden="1" w:unhideWhenUsed="1"/>
-    <w:lsdException w:name="footer" w:semiHidden="1" w:unhideWhenUsed="1"/>
-    <w:lsdException w:name="index heading" w:semiHidden="1" w:unhideWhenUsed="1"/>
-    <w:lsdException w:name="caption" w:semiHidden="1" w:uiPriority="35" w:unhideWhenUsed="1" w:qFormat="1"/>
-    <w:lsdException w:name="table of figures" w:semiHidden="1" w:unhideWhenUsed="1"/>
-    <w:lsdException w:name="envelope address" w:semiHidden="1" w:unhideWhenUsed="1"/>
-    <w:lsdException w:name="envelope return" w:semiHidden="1" w:unhideWhenUsed="1"/>
-    <w:lsdException w:name="footnote reference" w:semiHidden="1" w:unhideWhenUsed="1"/>
-    <w:lsdException w:name="annotation reference" w:semiHidden="1" w:unhideWhenUsed="1"/>
-    <w:lsdException w:name="line number" w:semiHidden="1" w:unhideWhenUsed="1"/>
-    <w:lsdException w:name="page number" w:semiHidden="1" w:unhideWhenUsed="1"/>
-    <w:lsdException w:name="endnote reference" w:semiHidden="1" w:unhideWhenUsed="1"/>
-    <w:lsdException w:name="endnote text" w:semiHidden="1" w:unhideWhenUsed="1"/>
-    <w:lsdException w:name="table of authorities" w:semiHidden="1" w:unhideWhenUsed="1"/>
-    <w:lsdException w:name="macro" w:semiHidden="1" w:unhideWhenUsed="1"/>
-    <w:lsdException w:name="toa heading" w:semiHidden="1" w:unhideWhenUsed="1"/>
-    <w:lsdException w:name="List" w:semiHidden="1" w:unhideWhenUsed="1"/>
-    <w:lsdException w:name="List Bullet" w:semiHidden="1" w:unhideWhenUsed="1"/>
-    <w:lsdException w:name="List Number" w:semiHidden="1" w:unhideWhenUsed="1"/>
-    <w:lsdException w:name="List 2" w:semiHidden="1" w:unhideWhenUsed="1"/>
-    <w:lsdException w:name="List 3" w:semiHidden="1" w:unhideWhenUsed="1"/>
-    <w:lsdException w:name="List 4" w:semiHidden="1" w:unhideWhenUsed="1"/>
-    <w:lsdException w:name="List 5" w:semiHidden="1" w:unhideWhenUsed="1"/>
-    <w:lsdException w:name="List Bullet 2" w:semiHidden="1" w:unhideWhenUsed="1"/>
-    <w:lsdException w:name="List Bullet 3" w:semiHidden="1" w:unhideWhenUsed="1"/>
-    <w:lsdException w:name="List Bullet 4" w:semiHidden="1" w:unhideWhenUsed="1"/>
-    <w:lsdException w:name="List Bullet 5" w:semiHidden="1" w:unhideWhenUsed="1"/>
-    <w:lsdException w:name="List Number 2" w:semiHidden="1" w:unhideWhenUsed="1"/>
-    <w:lsdException w:name="List Number 3" w:semiHidden="1" w:unhideWhenUsed="1"/>
-    <w:lsdException w:name="List Number 4" w:semiHidden="1" w:unhideWhenUsed="1"/>
-    <w:lsdException w:name="List Number 5" w:semiHidden="1" w:unhideWhenUsed="1"/>
-    <w:lsdException w:name="Title" w:uiPriority="10" w:qFormat="1"/>
-    <w:lsdException w:name="Closing" w:semiHidden="1" w:unhideWhenUsed="1"/>
-    <w:lsdException w:name="Signature" w:semiHidden="1" w:unhideWhenUsed="1"/>
-    <w:lsdException w:name="Default Paragraph Font" w:semiHidden="1" w:uiPriority="1" w:unhideWhenUsed="1"/>
-    <w:lsdException w:name="Body Text" w:semiHidden="1" w:unhideWhenUsed="1"/>
-    <w:lsdException w:name="Body Text Indent" w:semiHidden="1" w:unhideWhenUsed="1"/>
-    <w:lsdException w:name="List Continue" w:semiHidden="1" w:unhideWhenUsed="1"/>
-    <w:lsdException w:name="List Continue 2" w:semiHidden="1" w:unhideWhenUsed="1"/>
-    <w:lsdException w:name="List Continue 3" w:semiHidden="1" w:unhideWhenUsed="1"/>
-    <w:lsdException w:name="List Continue 4" w:semiHidden="1" w:unhideWhenUsed="1"/>
-    <w:lsdException w:name="List Continue 5" w:semiHidden="1" w:unhideWhenUsed="1"/>
-    <w:lsdException w:name="Message Header" w:semiHidden="1" w:unhideWhenUsed="1"/>
-    <w:lsdException w:name="Subtitle" w:uiPriority="11" w:qFormat="1"/>
-    <w:lsdException w:name="Salutation" w:semiHidden="1" w:unhideWhenUsed="1"/>
-    <w:lsdException w:name="Date" w:semiHidden="1" w:unhideWhenUsed="1"/>
-    <w:lsdException w:name="Body Text First Indent" w:semiHidden="1" w:unhideWhenUsed="1"/>
-    <w:lsdException w:name="Body Text First Indent 2" w:semiHidden="1" w:unhideWhenUsed="1"/>
-    <w:lsdException w:name="Note Heading" w:semiHidden="1" w:unhideWhenUsed="1"/>
-    <w:lsdException w:name="Body Text 2" w:semiHidden="1" w:unhideWhenUsed="1"/>
-    <w:lsdException w:name="Body Text 3" w:semiHidden="1" w:unhideWhenUsed="1"/>
-    <w:lsdException w:name="Body Text Indent 2" w:semiHidden="1" w:unhideWhenUsed="1"/>
-    <w:lsdException w:name="Body Text Indent 3" w:semiHidden="1" w:unhideWhenUsed="1"/>
-    <w:lsdException w:name="Block Text" w:semiHidden="1" w:unhideWhenUsed="1"/>
-    <w:lsdException w:name="Hyperlink" w:semiHidden="1" w:unhideWhenUsed="1"/>
-    <w:lsdException w:name="FollowedHyperlink" w:semiHidden="1" w:unhideWhenUsed="1"/>
-    <w:lsdException w:name="Strong" w:uiPriority="22" w:qFormat="1"/>
-    <w:lsdException w:name="Emphasis" w:uiPriority="20" w:qFormat="1"/>
-    <w:lsdException w:name="Document Map" w:semiHidden="1" w:unhideWhenUsed="1"/>
-    <w:lsdException w:name="Plain Text" w:semiHidden="1" w:unhideWhenUsed="1"/>
-    <w:lsdException w:name="E-mail Signature" w:semiHidden="1" w:unhideWhenUsed="1"/>
-    <w:lsdException w:name="HTML Top of Form" w:semiHidden="1" w:unhideWhenUsed="1"/>
-    <w:lsdException w:name="HTML Bottom of Form" w:semiHidden="1" w:unhideWhenUsed="1"/>
-    <w:lsdException w:name="Normal (Web)" w:semiHidden="1" w:unhideWhenUsed="1"/>
-    <w:lsdException w:name="HTML Acronym" w:semiHidden="1" w:unhideWhenUsed="1"/>
-    <w:lsdException w:name="HTML Address" w:semiHidden="1" w:unhideWhenUsed="1"/>
-    <w:lsdException w:name="HTML Cite" w:semiHidden="1" w:unhideWhenUsed="1"/>
-    <w:lsdException w:name="HTML Code" w:semiHidden="1" w:unhideWhenUsed="1"/>
-    <w:lsdException w:name="HTML Definition" w:semiHidden="1" w:unhideWhenUsed="1"/>
-    <w:lsdException w:name="HTML Keyboard" w:semiHidden="1" w:unhideWhenUsed="1"/>
-    <w:lsdException w:name="HTML Preformatted" w:semiHidden="1" w:unhideWhenUsed="1"/>
-    <w:lsdException w:name="HTML Sample" w:semiHidden="1" w:unhideWhenUsed="1"/>
-    <w:lsdException w:name="HTML Typewriter" w:semiHidden="1" w:unhideWhenUsed="1"/>
-    <w:lsdException w:name="HTML Variable" w:semiHidden="1" w:unhideWhenUsed="1"/>
-    <w:lsdException w:name="Normal Table" w:semiHidden="1" w:unhideWhenUsed="1"/>
-    <w:lsdException w:name="annotation subject" w:semiHidden="1" w:unhideWhenUsed="1"/>
-    <w:lsdException w:name="No List" w:semiHidden="1" w:unhideWhenUsed="1"/>
-    <w:lsdException w:name="Outline List 1" w:semiHidden="1" w:unhideWhenUsed="1"/>
-    <w:lsdException w:name="Outline List 2" w:semiHidden="1" w:unhideWhenUsed="1"/>
-    <w:lsdException w:name="Outline List 3" w:semiHidden="1" w:unhideWhenUsed="1"/>
-    <w:lsdException w:name="Table Simple 1" w:semiHidden="1" w:unhideWhenUsed="1"/>
-    <w:lsdException w:name="Table Simple 2" w:semiHidden="1" w:unhideWhenUsed="1"/>
-    <w:lsdException w:name="Table Simple 3" w:semiHidden="1" w:unhideWhenUsed="1"/>
-    <w:lsdException w:name="Table Classic 1" w:semiHidden="1" w:unhideWhenUsed="1"/>
-    <w:lsdException w:name="Table Classic 2" w:semiHidden="1" w:unhideWhenUsed="1"/>
-    <w:lsdException w:name="Table Classic 3" w:semiHidden="1" w:unhideWhenUsed="1"/>
-    <w:lsdException w:name="Table Classic 4" w:semiHidden="1" w:unhideWhenUsed="1"/>
-    <w:lsdException w:name="Table Colorful 1" w:semiHidden="1" w:unhideWhenUsed="1"/>
-    <w:lsdException w:name="Table Colorful 2" w:semiHidden="1" w:unhideWhenUsed="1"/>
-    <w:lsdException w:name="Table Colorful 3" w:semiHidden="1" w:unhideWhenUsed="1"/>
-    <w:lsdException w:name="Table Columns 1" w:semiHidden="1" w:unhideWhenUsed="1"/>
-    <w:lsdException w:name="Table Columns 2" w:semiHidden="1" w:unhideWhenUsed="1"/>
-    <w:lsdException w:name="Table Columns 3" w:semiHidden="1" w:unhideWhenUsed="1"/>
-    <w:lsdException w:name="Table Columns 4" w:semiHidden="1" w:unhideWhenUsed="1"/>
-    <w:lsdException w:name="Table Columns 5" w:semiHidden="1" w:unhideWhenUsed="1"/>
-    <w:lsdException w:name="Table Grid 1" w:semiHidden="1" w:unhideWhenUsed="1"/>
-    <w:lsdException w:name="Table Grid 2" w:semiHidden="1" w:unhideWhenUsed="1"/>
-    <w:lsdException w:name="Table Grid 3" w:semiHidden="1" w:unhideWhenUsed="1"/>
-    <w:lsdException w:name="Table Grid 4" w:semiHidden="1" w:unhideWhenUsed="1"/>
-    <w:lsdException w:name="Table Grid 5" w:semiHidden="1" w:unhideWhenUsed="1"/>
-    <w:lsdException w:name="Table Grid 6" w:semiHidden="1" w:unhideWhenUsed="1"/>
-    <w:lsdException w:name="Table Grid 7" w:semiHidden="1" w:unhideWhenUsed="1"/>
-    <w:lsdException w:name="Table Grid 8" w:semiHidden="1" w:unhideWhenUsed="1"/>
-    <w:lsdException w:name="Table List 1" w:semiHidden="1" w:unhideWhenUsed="1"/>
-    <w:lsdException w:name="Table List 2" w:semiHidden="1" w:unhideWhenUsed="1"/>
-    <w:lsdException w:name="Table List 3" w:semiHidden="1" w:unhideWhenUsed="1"/>
-    <w:lsdException w:name="Table List 4" w:semiHidden="1" w:unhideWhenUsed="1"/>
-    <w:lsdException w:name="Table List 5" w:semiHidden="1" w:unhideWhenUsed="1"/>
-    <w:lsdException w:name="Table List 6" w:semiHidden="1" w:unhideWhenUsed="1"/>
-    <w:lsdException w:name="Table List 7" w:semiHidden="1" w:unhideWhenUsed="1"/>
-    <w:lsdException w:name="Table List 8" w:semiHidden="1" w:unhideWhenUsed="1"/>
-    <w:lsdException w:name="Table 3D effects 1" w:semiHidden="1" w:unhideWhenUsed="1"/>
-    <w:lsdException w:name="Table 3D effects 2" w:semiHidden="1" w:unhideWhenUsed="1"/>
-    <w:lsdException w:name="Table 3D effects 3" w:semiHidden="1" w:unhideWhenUsed="1"/>
-    <w:lsdException w:name="Table Contemporary" w:semiHidden="1" w:unhideWhenUsed="1"/>
-    <w:lsdException w:name="Table Elegant" w:semiHidden="1" w:unhideWhenUsed="1"/>
-    <w:lsdException w:name="Table Professional" w:semiHidden="1" w:unhideWhenUsed="1"/>
-    <w:lsdException w:name="Table Subtle 1" w:semiHidden="1" w:unhideWhenUsed="1"/>
-    <w:lsdException w:name="Table Subtle 2" w:semiHidden="1" w:unhideWhenUsed="1"/>
-    <w:lsdException w:name="Table Web 1" w:semiHidden="1" w:unhideWhenUsed="1"/>
-    <w:lsdException w:name="Table Web 2" w:semiHidden="1" w:unhideWhenUsed="1"/>
-    <w:lsdException w:name="Table Web 3" w:semiHidden="1" w:unhideWhenUsed="1"/>
-    <w:lsdException w:name="Balloon Text" w:semiHidden="1" w:unhideWhenUsed="1"/>
-    <w:lsdException w:name="Table Grid" w:uiPriority="1"/>
-    <w:lsdException w:name="Table Theme" w:semiHidden="1" w:unhideWhenUsed="1"/>
-    <w:lsdException w:name="Placeholder Text" w:semiHidden="1"/>
-    <w:lsdException w:name="No Spacing" w:uiPriority="1" w:qFormat="1"/>
-    <w:lsdException w:name="Light Shading" w:uiPriority="60"/>
-    <w:lsdException w:name="Light List" w:uiPriority="61"/>
-    <w:lsdException w:name="Light Grid" w:uiPriority="62"/>
-    <w:lsdException w:name="Medium Shading 1" w:uiPriority="63"/>
-    <w:lsdException w:name="Medium Shading 2" w:uiPriority="64"/>
-    <w:lsdException w:name="Medium List 1" w:uiPriority="65"/>
-    <w:lsdException w:name="Medium List 2" w:uiPriority="66"/>
-    <w:lsdException w:name="Medium Grid 1" w:uiPriority="67"/>
-    <w:lsdException w:name="Medium Grid 2" w:uiPriority="68"/>
-    <w:lsdException w:name="Medium Grid 3" w:uiPriority="69"/>
-    <w:lsdException w:name="Dark List" w:uiPriority="70"/>
-    <w:lsdException w:name="Colorful Shading" w:uiPriority="71"/>
-    <w:lsdException w:name="Colorful List" w:uiPriority="72"/>
-    <w:lsdException w:name="Colorful Grid" w:uiPriority="73"/>
-    <w:lsdException w:name="Light Shading Accent 1" w:uiPriority="60"/>
-    <w:lsdException w:name="Light List Accent 1" w:uiPriority="61"/>
-    <w:lsdException w:name="Light Grid Accent 1" w:uiPriority="62"/>
-    <w:lsdException w:name="Medium Shading 1 Accent 1" w:uiPriority="63"/>
-    <w:lsdException w:name="Medium Shading 2 Accent 1" w:uiPriority="64"/>
-    <w:lsdException w:name="Medium List 1 Accent 1" w:uiPriority="65"/>
-    <w:lsdException w:name="Revision" w:semiHidden="1"/>
-    <w:lsdException w:name="List Paragraph" w:uiPriority="34" w:qFormat="1"/>
-    <w:lsdException w:name="Quote" w:uiPriority="29" w:qFormat="1"/>
-    <w:lsdException w:name="Intense Quote" w:uiPriority="30" w:qFormat="1"/>
-    <w:lsdException w:name="Medium List 2 Accent 1" w:uiPriority="66"/>
-    <w:lsdException w:name="Medium Grid 1 Accent 1" w:uiPriority="67"/>
-    <w:lsdException w:name="Medium Grid 2 Accent 1" w:uiPriority="68"/>
-    <w:lsdException w:name="Medium Grid 3 Accent 1" w:uiPriority="69"/>
-    <w:lsdException w:name="Dark List Accent 1" w:uiPriority="70"/>
-    <w:lsdException w:name="Colorful Shading Accent 1" w:uiPriority="71"/>
-    <w:lsdException w:name="Colorful List Accent 1" w:uiPriority="72"/>
-    <w:lsdException w:name="Colorful Grid Accent 1" w:uiPriority="73"/>
-    <w:lsdException w:name="Light Shading Accent 2" w:uiPriority="60"/>
-    <w:lsdException w:name="Light List Accent 2" w:uiPriority="61"/>
-    <w:lsdException w:name="Light Grid Accent 2" w:uiPriority="62"/>
-    <w:lsdException w:name="Medium Shading 1 Accent 2" w:uiPriority="63"/>
-    <w:lsdException w:name="Medium Shading 2 Accent 2" w:uiPriority="64"/>
-    <w:lsdException w:name="Medium List 1 Accent 2" w:uiPriority="65"/>
-    <w:lsdException w:name="Medium List 2 Accent 2" w:uiPriority="66"/>
-    <w:lsdException w:name="Medium Grid 1 Accent 2" w:uiPriority="67"/>
-    <w:lsdException w:name="Medium Grid 2 Accent 2" w:uiPriority="68"/>
-    <w:lsdException w:name="Medium Grid 3 Accent 2" w:uiPriority="69"/>
-    <w:lsdException w:name="Dark List Accent 2" w:uiPriority="70"/>
-    <w:lsdException w:name="Colorful Shading Accent 2" w:uiPriority="71"/>
-    <w:lsdException w:name="Colorful List Accent 2" w:uiPriority="72"/>
-    <w:lsdException w:name="Colorful Grid Accent 2" w:uiPriority="73"/>
-    <w:lsdException w:name="Light Shading Accent 3" w:uiPriority="60"/>
-    <w:lsdException w:name="Light List Accent 3" w:uiPriority="61"/>
-    <w:lsdException w:name="Light Grid Accent 3" w:uiPriority="62"/>
-    <w:lsdException w:name="Medium Shading 1 Accent 3" w:uiPriority="63"/>
-    <w:lsdException w:name="Medium Shading 2 Accent 3" w:uiPriority="64"/>
-    <w:lsdException w:name="Medium List 1 Accent 3" w:uiPriority="65"/>
-    <w:lsdException w:name="Medium List 2 Accent 3" w:uiPriority="66"/>
-    <w:lsdException w:name="Medium Grid 1 Accent 3" w:uiPriority="67"/>
-    <w:lsdException w:name="Medium Grid 2 Accent 3" w:uiPriority="68"/>
-    <w:lsdException w:name="Medium Grid 3 Accent 3" w:uiPriority="69"/>
-    <w:lsdException w:name="Dark List Accent 3" w:uiPriority="70"/>
-    <w:lsdException w:name="Colorful Shading Accent 3" w:uiPriority="71"/>
-    <w:lsdException w:name="Colorful List Accent 3" w:uiPriority="72"/>
-    <w:lsdException w:name="Colorful Grid Accent 3" w:uiPriority="73"/>
-    <w:lsdException w:name="Light Shading Accent 4" w:uiPriority="60"/>
-    <w:lsdException w:name="Light List Accent 4" w:uiPriority="61"/>
-    <w:lsdException w:name="Light Grid Accent 4" w:uiPriority="62"/>
-    <w:lsdException w:name="Medium Shading 1 Accent 4" w:uiPriority="63"/>
-    <w:lsdException w:name="Medium Shading 2 Accent 4" w:uiPriority="64"/>
-    <w:lsdException w:name="Medium List 1 Accent 4" w:uiPriority="65"/>
-    <w:lsdException w:name="Medium List 2 Accent 4" w:uiPriority="66"/>
-    <w:lsdException w:name="Medium Grid 1 Accent 4" w:uiPriority="67"/>
-    <w:lsdException w:name="Medium Grid 2 Accent 4" w:uiPriority="68"/>
-    <w:lsdException w:name="Medium Grid 3 Accent 4" w:uiPriority="69"/>
-    <w:lsdException w:name="Dark List Accent 4" w:uiPriority="70"/>
-    <w:lsdException w:name="Colorful Shading Accent 4" w:uiPriority="71"/>
-    <w:lsdException w:name="Colorful List Accent 4" w:uiPriority="72"/>
-    <w:lsdException w:name="Colorful Grid Accent 4" w:uiPriority="73"/>
-    <w:lsdException w:name="Light Shading Accent 5" w:uiPriority="60"/>
-    <w:lsdException w:name="Light List Accent 5" w:uiPriority="61"/>
-    <w:lsdException w:name="Light Grid Accent 5" w:uiPriority="62"/>
-    <w:lsdException w:name="Medium Shading 1 Accent 5" w:uiPriority="63"/>
-    <w:lsdException w:name="Medium Shading 2 Accent 5" w:uiPriority="64"/>
-    <w:lsdException w:name="Medium List 1 Accent 5" w:uiPriority="65"/>
-    <w:lsdException w:name="Medium List 2 Accent 5" w:uiPriority="66"/>
-    <w:lsdException w:name="Medium Grid 1 Accent 5" w:uiPriority="67"/>
-    <w:lsdException w:name="Medium Grid 2 Accent 5" w:uiPriority="68"/>
-    <w:lsdException w:name="Medium Grid 3 Accent 5" w:uiPriority="69"/>
-    <w:lsdException w:name="Dark List Accent 5" w:uiPriority="70"/>
-    <w:lsdException w:name="Colorful Shading Accent 5" w:uiPriority="71"/>
-    <w:lsdException w:name="Colorful List Accent 5" w:uiPriority="72"/>
-    <w:lsdException w:name="Colorful Grid Accent 5" w:uiPriority="73"/>
-    <w:lsdException w:name="Light Shading Accent 6" w:uiPriority="60"/>
-    <w:lsdException w:name="Light List Accent 6" w:uiPriority="61"/>
-    <w:lsdException w:name="Light Grid Accent 6" w:uiPriority="62"/>
-    <w:lsdException w:name="Medium Shading 1 Accent 6" w:uiPriority="63"/>
-    <w:lsdException w:name="Medium Shading 2 Accent 6" w:uiPriority="64"/>
-    <w:lsdException w:name="Medium List 1 Accent 6" w:uiPriority="65"/>
-    <w:lsdException w:name="Medium List 2 Accent 6" w:uiPriority="66"/>
-    <w:lsdException w:name="Medium Grid 1 Accent 6" w:uiPriority="67"/>
-    <w:lsdException w:name="Medium Grid 2 Accent 6" w:uiPriority="68"/>
-    <w:lsdException w:name="Medium Grid 3 Accent 6" w:uiPriority="69"/>
-    <w:lsdException w:name="Dark List Accent 6" w:uiPriority="70"/>
-    <w:lsdException w:name="Colorful Shading Accent 6" w:uiPriority="71"/>
-    <w:lsdException w:name="Colorful List Accent 6" w:uiPriority="72"/>
-    <w:lsdException w:name="Colorful Grid Accent 6" w:uiPriority="73"/>
-    <w:lsdException w:name="Subtle Emphasis" w:uiPriority="19" w:qFormat="1"/>
-    <w:lsdException w:name="Intense Emphasis" w:uiPriority="21" w:qFormat="1"/>
-    <w:lsdException w:name="Subtle Reference" w:uiPriority="31" w:qFormat="1"/>
-    <w:lsdException w:name="Intense Reference" w:uiPriority="32" w:qFormat="1"/>
-    <w:lsdException w:name="Book Title" w:uiPriority="33" w:qFormat="1"/>
-    <w:lsdException w:name="Bibliography" w:semiHidden="1" w:uiPriority="37" w:unhideWhenUsed="1"/>
-    <w:lsdException w:name="TOC Heading" w:semiHidden="1" w:uiPriority="39" w:unhideWhenUsed="1" w:qFormat="1"/>
-    <w:lsdException w:name="Plain Table 1" w:uiPriority="41"/>
-    <w:lsdException w:name="Plain Table 2" w:uiPriority="42"/>
-    <w:lsdException w:name="Plain Table 3" w:uiPriority="43"/>
-    <w:lsdException w:name="Plain Table 4" w:uiPriority="44"/>
-    <w:lsdException w:name="Plain Table 5" w:uiPriority="45"/>
-    <w:lsdException w:name="Grid Table Light" w:uiPriority="40"/>
-    <w:lsdException w:name="Grid Table 1 Light" w:uiPriority="46"/>
-    <w:lsdException w:name="Grid Table 2" w:uiPriority="47"/>
-    <w:lsdException w:name="Grid Table 3" w:uiPriority="48"/>
-    <w:lsdException w:name="Grid Table 4" w:uiPriority="49"/>
-    <w:lsdException w:name="Grid Table 5 Dark" w:uiPriority="50"/>
-    <w:lsdException w:name="Grid Table 6 Colorful" w:uiPriority="51"/>
-    <w:lsdException w:name="Grid Table 7 Colorful" w:uiPriority="52"/>
-    <w:lsdException w:name="Grid Table 1 Light Accent 1" w:uiPriority="46"/>
-    <w:lsdException w:name="Grid Table 2 Accent 1" w:uiPriority="47"/>
-    <w:lsdException w:name="Grid Table 3 Accent 1" w:uiPriority="48"/>
-    <w:lsdException w:name="Grid Table 4 Accent 1" w:uiPriority="49"/>
-    <w:lsdException w:name="Grid Table 5 Dark Accent 1" w:uiPriority="50"/>
-    <w:lsdException w:name="Grid Table 6 Colorful Accent 1" w:uiPriority="51"/>
-    <w:lsdException w:name="Grid Table 7 Colorful Accent 1" w:uiPriority="52"/>
-    <w:lsdException w:name="Grid Table 1 Light Accent 2" w:uiPriority="46"/>
-    <w:lsdException w:name="Grid Table 2 Accent 2" w:uiPriority="47"/>
-    <w:lsdException w:name="Grid Table 3 Accent 2" w:uiPriority="48"/>
-    <w:lsdException w:name="Grid Table 4 Accent 2" w:uiPriority="49"/>
-    <w:lsdException w:name="Grid Table 5 Dark Accent 2" w:uiPriority="50"/>
-    <w:lsdException w:name="Grid Table 6 Colorful Accent 2" w:uiPriority="51"/>
-    <w:lsdException w:name="Grid Table 7 Colorful Accent 2" w:uiPriority="52"/>
-    <w:lsdException w:name="Grid Table 1 Light Accent 3" w:uiPriority="46"/>
-    <w:lsdException w:name="Grid Table 2 Accent 3" w:uiPriority="47"/>
-    <w:lsdException w:name="Grid Table 3 Accent 3" w:uiPriority="48"/>
-    <w:lsdException w:name="Grid Table 4 Accent 3" w:uiPriority="49"/>
-    <w:lsdException w:name="Grid Table 5 Dark Accent 3" w:uiPriority="50"/>
-    <w:lsdException w:name="Grid Table 6 Colorful Accent 3" w:uiPriority="51"/>
-    <w:lsdException w:name="Grid Table 7 Colorful Accent 3" w:uiPriority="52"/>
-    <w:lsdException w:name="Grid Table 1 Light Accent 4" w:uiPriority="46"/>
-    <w:lsdException w:name="Grid Table 2 Accent 4" w:uiPriority="47"/>
-    <w:lsdException w:name="Grid Table 3 Accent 4" w:uiPriority="48"/>
-    <w:lsdException w:name="Grid Table 4 Accent 4" w:uiPriority="49"/>
-    <w:lsdException w:name="Grid Table 5 Dark Accent 4" w:uiPriority="50"/>
-    <w:lsdException w:name="Grid Table 6 Colorful Accent 4" w:uiPriority="51"/>
-    <w:lsdException w:name="Grid Table 7 Colorful Accent 4" w:uiPriority="52"/>
-    <w:lsdException w:name="Grid Table 1 Light Accent 5" w:uiPriority="46"/>
-    <w:lsdException w:name="Grid Table 2 Accent 5" w:uiPriority="47"/>
-    <w:lsdException w:name="Grid Table 3 Accent 5" w:uiPriority="48"/>
-    <w:lsdException w:name="Grid Table 4 Accent 5" w:uiPriority="49"/>
-    <w:lsdException w:name="Grid Table 5 Dark Accent 5" w:uiPriority="50"/>
-    <w:lsdException w:name="Grid Table 6 Colorful Accent 5" w:uiPriority="51"/>
-    <w:lsdException w:name="Grid Table 7 Colorful Accent 5" w:uiPriority="52"/>
-    <w:lsdException w:name="Grid Table 1 Light Accent 6" w:uiPriority="46"/>
-    <w:lsdException w:name="Grid Table 2 Accent 6" w:uiPriority="47"/>
-    <w:lsdException w:name="Grid Table 3 Accent 6" w:uiPriority="48"/>
-    <w:lsdException w:name="Grid Table 4 Accent 6" w:uiPriority="49"/>
-    <w:lsdException w:name="Grid Table 5 Dark Accent 6" w:uiPriority="50"/>
-    <w:lsdException w:name="Grid Table 6 Colorful Accent 6" w:uiPriority="51"/>
-    <w:lsdException w:name="Grid Table 7 Colorful Accent 6" w:uiPriority="52"/>
-    <w:lsdException w:name="List Table 1 Light" w:uiPriority="46"/>
-    <w:lsdException w:name="List Table 2" w:uiPriority="47"/>
-    <w:lsdException w:name="List Table 3" w:uiPriority="48"/>
-    <w:lsdException w:name="List Table 4" w:uiPriority="49"/>
-    <w:lsdException w:name="List Table 5 Dark" w:uiPriority="50"/>
-    <w:lsdException w:name="List Table 6 Colorful" w:uiPriority="51"/>
-    <w:lsdException w:name="List Table 7 Colorful" w:uiPriority="52"/>
-    <w:lsdException w:name="List Table 1 Light Accent 1" w:uiPriority="46"/>
-    <w:lsdException w:name="List Table 2 Accent 1" w:uiPriority="47"/>
-    <w:lsdException w:name="List Table 3 Accent 1" w:uiPriority="48"/>
-    <w:lsdException w:name="List Table 4 Accent 1" w:uiPriority="49"/>
-    <w:lsdException w:name="List Table 5 Dark Accent 1" w:uiPriority="50"/>
-    <w:lsdException w:name="List Table 6 Colorful Accent 1" w:uiPriority="51"/>
-    <w:lsdException w:name="List Table 7 Colorful Accent 1" w:uiPriority="52"/>
-    <w:lsdException w:name="List Table 1 Light Accent 2" w:uiPriority="46"/>
-    <w:lsdException w:name="List Table 2 Accent 2" w:uiPriority="47"/>
-    <w:lsdException w:name="List Table 3 Accent 2" w:uiPriority="48"/>
-    <w:lsdException w:name="List Table 4 Accent 2" w:uiPriority="49"/>
-    <w:lsdException w:name="List Table 5 Dark Accent 2" w:uiPriority="50"/>
-    <w:lsdException w:name="List Table 6 Colorful Accent 2" w:uiPriority="51"/>
-    <w:lsdException w:name="List Table 7 Colorful Accent 2" w:uiPriority="52"/>
-    <w:lsdException w:name="List Table 1 Light Accent 3" w:uiPriority="46"/>
-    <w:lsdException w:name="List Table 2 Accent 3" w:uiPriority="47"/>
-    <w:lsdException w:name="List Table 3 Accent 3" w:uiPriority="48"/>
-    <w:lsdException w:name="List Table 4 Accent 3" w:uiPriority="49"/>
-    <w:lsdException w:name="List Table 5 Dark Accent 3" w:uiPriority="50"/>
-    <w:lsdException w:name="List Table 6 Colorful Accent 3" w:uiPriority="51"/>
-    <w:lsdException w:name="List Table 7 Colorful Accent 3" w:uiPriority="52"/>
-    <w:lsdException w:name="List Table 1 Light Accent 4" w:uiPriority="46"/>
-    <w:lsdException w:name="List Table 2 Accent 4" w:uiPriority="47"/>
-    <w:lsdException w:name="List Table 3 Accent 4" w:uiPriority="48"/>
-    <w:lsdException w:name="List Table 4 Accent 4" w:uiPriority="49"/>
-    <w:lsdException w:name="List Table 5 Dark Accent 4" w:uiPriority="50"/>
-    <w:lsdException w:name="List Table 6 Colorful Accent 4" w:uiPriority="51"/>
-    <w:lsdException w:name="List Table 7 Colorful Accent 4" w:uiPriority="52"/>
-    <w:lsdException w:name="List Table 1 Light Accent 5" w:uiPriority="46"/>
-    <w:lsdException w:name="List Table 2 Accent 5" w:uiPriority="47"/>
-    <w:lsdException w:name="List Table 3 Accent 5" w:uiPriority="48"/>
-    <w:lsdException w:name="List Table 4 Accent 5" w:uiPriority="49"/>
-    <w:lsdException w:name="List Table 5 Dark Accent 5" w:uiPriority="50"/>
-    <w:lsdException w:name="List Table 6 Colorful Accent 5" w:uiPriority="51"/>
-    <w:lsdException w:name="List Table 7 Colorful Accent 5" w:uiPriority="52"/>
-    <w:lsdException w:name="List Table 1 Light Accent 6" w:uiPriority="46"/>
-    <w:lsdException w:name="List Table 2 Accent 6" w:uiPriority="47"/>
-    <w:lsdException w:name="List Table 3 Accent 6" w:uiPriority="48"/>
-    <w:lsdException w:name="List Table 4 Accent 6" w:uiPriority="49"/>
-    <w:lsdException w:name="List Table 5 Dark Accent 6" w:uiPriority="50"/>
-    <w:lsdException w:name="List Table 6 Colorful Accent 6" w:uiPriority="51"/>
-    <w:lsdException w:name="List Table 7 Colorful Accent 6" w:uiPriority="52"/>
+  <w:latentStyles w:defLockedState="0" w:defUIPriority="99" w:defSemiHidden="1" w:defUnhideWhenUsed="1" w:defQFormat="0" w:count="276">
+    <w:lsdException w:name="Normal" w:semiHidden="0" w:uiPriority="0" w:unhideWhenUsed="0" w:qFormat="1"/>
+    <w:lsdException w:name="heading 1" w:semiHidden="0" w:uiPriority="9" w:unhideWhenUsed="0" w:qFormat="1"/>
+    <w:lsdException w:name="heading 2" w:uiPriority="9" w:qFormat="1"/>
+    <w:lsdException w:name="heading 3" w:uiPriority="9" w:qFormat="1"/>
+    <w:lsdException w:name="heading 4" w:uiPriority="9" w:qFormat="1"/>
+    <w:lsdException w:name="heading 5" w:uiPriority="9" w:qFormat="1"/>
+    <w:lsdException w:name="heading 6" w:uiPriority="9" w:qFormat="1"/>
+    <w:lsdException w:name="heading 7" w:uiPriority="9" w:qFormat="1"/>
+    <w:lsdException w:name="heading 8" w:uiPriority="9" w:qFormat="1"/>
+    <w:lsdException w:name="heading 9" w:uiPriority="9" w:qFormat="1"/>
+    <w:lsdException w:name="toc 1" w:uiPriority="39"/>
+    <w:lsdException w:name="toc 2" w:uiPriority="39"/>
+    <w:lsdException w:name="toc 3" w:uiPriority="39"/>
+    <w:lsdException w:name="toc 4" w:uiPriority="39"/>
+    <w:lsdException w:name="toc 5" w:uiPriority="39"/>
+    <w:lsdException w:name="toc 6" w:uiPriority="39"/>
+    <w:lsdException w:name="toc 7" w:uiPriority="39"/>
+    <w:lsdException w:name="toc 8" w:uiPriority="39"/>
+    <w:lsdException w:name="toc 9" w:uiPriority="39"/>
+    <w:lsdException w:name="caption" w:uiPriority="35" w:qFormat="1"/>
+    <w:lsdException w:name="Title" w:semiHidden="0" w:uiPriority="10" w:unhideWhenUsed="0" w:qFormat="1"/>
+    <w:lsdException w:name="Default Paragraph Font" w:uiPriority="1"/>
+    <w:lsdException w:name="Subtitle" w:semiHidden="0" w:uiPriority="11" w:unhideWhenUsed="0" w:qFormat="1"/>
+    <w:lsdException w:name="Strong" w:semiHidden="0" w:uiPriority="22" w:unhideWhenUsed="0" w:qFormat="1"/>
+    <w:lsdException w:name="Emphasis" w:semiHidden="0" w:uiPriority="20" w:unhideWhenUsed="0" w:qFormat="1"/>
+    <w:lsdException w:name="Table Grid" w:semiHidden="0" w:uiPriority="1" w:unhideWhenUsed="0"/>
+    <w:lsdException w:name="Note Level 1" w:semiHidden="0" w:unhideWhenUsed="0"/>
+    <w:lsdException w:name="Note Level 2" w:semiHidden="0" w:unhideWhenUsed="0"/>
+    <w:lsdException w:name="Note Level 3" w:semiHidden="0" w:unhideWhenUsed="0"/>
+    <w:lsdException w:name="Note Level 4" w:semiHidden="0" w:unhideWhenUsed="0"/>
+    <w:lsdException w:name="Note Level 5" w:semiHidden="0" w:unhideWhenUsed="0"/>
+    <w:lsdException w:name="Note Level 6" w:semiHidden="0" w:unhideWhenUsed="0"/>
+    <w:lsdException w:name="Note Level 7" w:semiHidden="0" w:unhideWhenUsed="0"/>
+    <w:lsdException w:name="Note Level 8" w:semiHidden="0" w:unhideWhenUsed="0"/>
+    <w:lsdException w:name="Note Level 9" w:semiHidden="0" w:unhideWhenUsed="0"/>
+    <w:lsdException w:name="Placeholder Text" w:unhideWhenUsed="0"/>
+    <w:lsdException w:name="No Spacing" w:semiHidden="0" w:uiPriority="1" w:unhideWhenUsed="0" w:qFormat="1"/>
+    <w:lsdException w:name="Light Shading" w:semiHidden="0" w:uiPriority="60" w:unhideWhenUsed="0"/>
+    <w:lsdException w:name="Light List" w:semiHidden="0" w:uiPriority="61" w:unhideWhenUsed="0"/>
+    <w:lsdException w:name="Light Grid" w:semiHidden="0" w:uiPriority="62" w:unhideWhenUsed="0"/>
+    <w:lsdException w:name="Medium Shading 1" w:semiHidden="0" w:uiPriority="63" w:unhideWhenUsed="0"/>
+    <w:lsdException w:name="Medium Shading 2" w:semiHidden="0" w:uiPriority="64" w:unhideWhenUsed="0"/>
+    <w:lsdException w:name="Medium List 1" w:semiHidden="0" w:uiPriority="65" w:unhideWhenUsed="0"/>
+    <w:lsdException w:name="Medium List 2" w:semiHidden="0" w:uiPriority="66" w:unhideWhenUsed="0"/>
+    <w:lsdException w:name="Medium Grid 1" w:semiHidden="0" w:uiPriority="67" w:unhideWhenUsed="0"/>
+    <w:lsdException w:name="Medium Grid 2" w:semiHidden="0" w:uiPriority="68" w:unhideWhenUsed="0"/>
+    <w:lsdException w:name="Medium Grid 3" w:semiHidden="0" w:uiPriority="69" w:unhideWhenUsed="0"/>
+    <w:lsdException w:name="Dark List" w:semiHidden="0" w:uiPriority="70" w:unhideWhenUsed="0"/>
+    <w:lsdException w:name="Colorful Shading" w:semiHidden="0" w:uiPriority="71" w:unhideWhenUsed="0"/>
+    <w:lsdException w:name="Colorful List" w:semiHidden="0" w:uiPriority="72" w:unhideWhenUsed="0"/>
+    <w:lsdException w:name="Colorful Grid" w:semiHidden="0" w:uiPriority="73" w:unhideWhenUsed="0"/>
+    <w:lsdException w:name="Light Shading Accent 1" w:semiHidden="0" w:uiPriority="60" w:unhideWhenUsed="0"/>
+    <w:lsdException w:name="Light List Accent 1" w:semiHidden="0" w:uiPriority="61" w:unhideWhenUsed="0"/>
+    <w:lsdException w:name="Light Grid Accent 1" w:semiHidden="0" w:uiPriority="62" w:unhideWhenUsed="0"/>
+    <w:lsdException w:name="Medium Shading 1 Accent 1" w:semiHidden="0" w:uiPriority="63" w:unhideWhenUsed="0"/>
+    <w:lsdException w:name="Medium Shading 2 Accent 1" w:semiHidden="0" w:uiPriority="64" w:unhideWhenUsed="0"/>
+    <w:lsdException w:name="Medium List 1 Accent 1" w:semiHidden="0" w:uiPriority="65" w:unhideWhenUsed="0"/>
+    <w:lsdException w:name="Revision" w:unhideWhenUsed="0"/>
+    <w:lsdException w:name="List Paragraph" w:semiHidden="0" w:uiPriority="34" w:unhideWhenUsed="0" w:qFormat="1"/>
+    <w:lsdException w:name="Quote" w:semiHidden="0" w:uiPriority="29" w:unhideWhenUsed="0" w:qFormat="1"/>
+    <w:lsdException w:name="Intense Quote" w:semiHidden="0" w:uiPriority="30" w:unhideWhenUsed="0" w:qFormat="1"/>
+    <w:lsdException w:name="Medium List 2 Accent 1" w:semiHidden="0" w:uiPriority="66" w:unhideWhenUsed="0"/>
+    <w:lsdException w:name="Medium Grid 1 Accent 1" w:semiHidden="0" w:uiPriority="67" w:unhideWhenUsed="0"/>
+    <w:lsdException w:name="Medium Grid 2 Accent 1" w:semiHidden="0" w:uiPriority="68" w:unhideWhenUsed="0"/>
+    <w:lsdException w:name="Medium Grid 3 Accent 1" w:semiHidden="0" w:uiPriority="69" w:unhideWhenUsed="0"/>
+    <w:lsdException w:name="Dark List Accent 1" w:semiHidden="0" w:uiPriority="70" w:unhideWhenUsed="0"/>
+    <w:lsdException w:name="Colorful Shading Accent 1" w:semiHidden="0" w:uiPriority="71" w:unhideWhenUsed="0"/>
+    <w:lsdException w:name="Colorful List Accent 1" w:semiHidden="0" w:uiPriority="72" w:unhideWhenUsed="0"/>
+    <w:lsdException w:name="Colorful Grid Accent 1" w:semiHidden="0" w:uiPriority="73" w:unhideWhenUsed="0"/>
+    <w:lsdException w:name="Light Shading Accent 2" w:semiHidden="0" w:uiPriority="60" w:unhideWhenUsed="0"/>
+    <w:lsdException w:name="Light List Accent 2" w:semiHidden="0" w:uiPriority="61" w:unhideWhenUsed="0"/>
+    <w:lsdException w:name="Light Grid Accent 2" w:semiHidden="0" w:uiPriority="62" w:unhideWhenUsed="0"/>
+    <w:lsdException w:name="Medium Shading 1 Accent 2" w:semiHidden="0" w:uiPriority="63" w:unhideWhenUsed="0"/>
+    <w:lsdException w:name="Medium Shading 2 Accent 2" w:semiHidden="0" w:uiPriority="64" w:unhideWhenUsed="0"/>
+    <w:lsdException w:name="Medium List 1 Accent 2" w:semiHidden="0" w:uiPriority="65" w:unhideWhenUsed="0"/>
+    <w:lsdException w:name="Medium List 2 Accent 2" w:semiHidden="0" w:uiPriority="66" w:unhideWhenUsed="0"/>
+    <w:lsdException w:name="Medium Grid 1 Accent 2" w:semiHidden="0" w:uiPriority="67" w:unhideWhenUsed="0"/>
+    <w:lsdException w:name="Medium Grid 2 Accent 2" w:semiHidden="0" w:uiPriority="68" w:unhideWhenUsed="0"/>
+    <w:lsdException w:name="Medium Grid 3 Accent 2" w:semiHidden="0" w:uiPriority="69" w:unhideWhenUsed="0"/>
+    <w:lsdException w:name="Dark List Accent 2" w:semiHidden="0" w:uiPriority="70" w:unhideWhenUsed="0"/>
+    <w:lsdException w:name="Colorful Shading Accent 2" w:semiHidden="0" w:uiPriority="71" w:unhideWhenUsed="0"/>
+    <w:lsdException w:name="Colorful List Accent 2" w:semiHidden="0" w:uiPriority="72" w:unhideWhenUsed="0"/>
+    <w:lsdException w:name="Colorful Grid Accent 2" w:semiHidden="0" w:uiPriority="73" w:unhideWhenUsed="0"/>
+    <w:lsdException w:name="Light Shading Accent 3" w:semiHidden="0" w:uiPriority="60" w:unhideWhenUsed="0"/>
+    <w:lsdException w:name="Light List Accent 3" w:semiHidden="0" w:uiPriority="61" w:unhideWhenUsed="0"/>
+    <w:lsdException w:name="Light Grid Accent 3" w:semiHidden="0" w:uiPriority="62" w:unhideWhenUsed="0"/>
+    <w:lsdException w:name="Medium Shading 1 Accent 3" w:semiHidden="0" w:uiPriority="63" w:unhideWhenUsed="0"/>
+    <w:lsdException w:name="Medium Shading 2 Accent 3" w:semiHidden="0" w:uiPriority="64" w:unhideWhenUsed="0"/>
+    <w:lsdException w:name="Medium List 1 Accent 3" w:semiHidden="0" w:uiPriority="65" w:unhideWhenUsed="0"/>
+    <w:lsdException w:name="Medium List 2 Accent 3" w:semiHidden="0" w:uiPriority="66" w:unhideWhenUsed="0"/>
+    <w:lsdException w:name="Medium Grid 1 Accent 3" w:semiHidden="0" w:uiPriority="67" w:unhideWhenUsed="0"/>
+    <w:lsdException w:name="Medium Grid 2 Accent 3" w:semiHidden="0" w:uiPriority="68" w:unhideWhenUsed="0"/>
+    <w:lsdException w:name="Medium Grid 3 Accent 3" w:semiHidden="0" w:uiPriority="69" w:unhideWhenUsed="0"/>
+    <w:lsdException w:name="Dark List Accent 3" w:semiHidden="0" w:uiPriority="70" w:unhideWhenUsed="0"/>
+    <w:lsdException w:name="Colorful Shading Accent 3" w:semiHidden="0" w:uiPriority="71" w:unhideWhenUsed="0"/>
+    <w:lsdException w:name="Colorful List Accent 3" w:semiHidden="0" w:uiPriority="72" w:unhideWhenUsed="0"/>
+    <w:lsdException w:name="Colorful Grid Accent 3" w:semiHidden="0" w:uiPriority="73" w:unhideWhenUsed="0"/>
+    <w:lsdException w:name="Light Shading Accent 4" w:semiHidden="0" w:uiPriority="60" w:unhideWhenUsed="0"/>
+    <w:lsdException w:name="Light List Accent 4" w:semiHidden="0" w:uiPriority="61" w:unhideWhenUsed="0"/>
+    <w:lsdException w:name="Light Grid Accent 4" w:semiHidden="0" w:uiPriority="62" w:unhideWhenUsed="0"/>
+    <w:lsdException w:name="Medium Shading 1 Accent 4" w:semiHidden="0" w:uiPriority="63" w:unhideWhenUsed="0"/>
+    <w:lsdException w:name="Medium Shading 2 Accent 4" w:semiHidden="0" w:uiPriority="64" w:unhideWhenUsed="0"/>
+    <w:lsdException w:name="Medium List 1 Accent 4" w:semiHidden="0" w:uiPriority="65" w:unhideWhenUsed="0"/>
+    <w:lsdException w:name="Medium List 2 Accent 4" w:semiHidden="0" w:uiPriority="66" w:unhideWhenUsed="0"/>
+    <w:lsdException w:name="Medium Grid 1 Accent 4" w:semiHidden="0" w:uiPriority="67" w:unhideWhenUsed="0"/>
+    <w:lsdException w:name="Medium Grid 2 Accent 4" w:semiHidden="0" w:uiPriority="68" w:unhideWhenUsed="0"/>
+    <w:lsdException w:name="Medium Grid 3 Accent 4" w:semiHidden="0" w:uiPriority="69" w:unhideWhenUsed="0"/>
+    <w:lsdException w:name="Dark List Accent 4" w:semiHidden="0" w:uiPriority="70" w:unhideWhenUsed="0"/>
+    <w:lsdException w:name="Colorful Shading Accent 4" w:semiHidden="0" w:uiPriority="71" w:unhideWhenUsed="0"/>
+    <w:lsdException w:name="Colorful List Accent 4" w:semiHidden="0" w:uiPriority="72" w:unhideWhenUsed="0"/>
+    <w:lsdException w:name="Colorful Grid Accent 4" w:semiHidden="0" w:uiPriority="73" w:unhideWhenUsed="0"/>
+    <w:lsdException w:name="Light Shading Accent 5" w:semiHidden="0" w:uiPriority="60" w:unhideWhenUsed="0"/>
+    <w:lsdException w:name="Light List Accent 5" w:semiHidden="0" w:uiPriority="61" w:unhideWhenUsed="0"/>
+    <w:lsdException w:name="Light Grid Accent 5" w:semiHidden="0" w:uiPriority="62" w:unhideWhenUsed="0"/>
+    <w:lsdException w:name="Medium Shading 1 Accent 5" w:semiHidden="0" w:uiPriority="63" w:unhideWhenUsed="0"/>
+    <w:lsdException w:name="Medium Shading 2 Accent 5" w:semiHidden="0" w:uiPriority="64" w:unhideWhenUsed="0"/>
+    <w:lsdException w:name="Medium List 1 Accent 5" w:semiHidden="0" w:uiPriority="65" w:unhideWhenUsed="0"/>
+    <w:lsdException w:name="Medium List 2 Accent 5" w:semiHidden="0" w:uiPriority="66" w:unhideWhenUsed="0"/>
+    <w:lsdException w:name="Medium Grid 1 Accent 5" w:semiHidden="0" w:uiPriority="67" w:unhideWhenUsed="0"/>
+    <w:lsdException w:name="Medium Grid 2 Accent 5" w:semiHidden="0" w:uiPriority="68" w:unhideWhenUsed="0"/>
+    <w:lsdException w:name="Medium Grid 3 Accent 5" w:semiHidden="0" w:uiPriority="69" w:unhideWhenUsed="0"/>
+    <w:lsdException w:name="Dark List Accent 5" w:semiHidden="0" w:uiPriority="70" w:unhideWhenUsed="0"/>
+    <w:lsdException w:name="Colorful Shading Accent 5" w:semiHidden="0" w:uiPriority="71" w:unhideWhenUsed="0"/>
+    <w:lsdException w:name="Colorful List Accent 5" w:semiHidden="0" w:uiPriority="72" w:unhideWhenUsed="0"/>
+    <w:lsdException w:name="Colorful Grid Accent 5" w:semiHidden="0" w:uiPriority="73" w:unhideWhenUsed="0"/>
+    <w:lsdException w:name="Light Shading Accent 6" w:semiHidden="0" w:uiPriority="60" w:unhideWhenUsed="0"/>
+    <w:lsdException w:name="Light List Accent 6" w:semiHidden="0" w:uiPriority="61" w:unhideWhenUsed="0"/>
+    <w:lsdException w:name="Light Grid Accent 6" w:semiHidden="0" w:uiPriority="62" w:unhideWhenUsed="0"/>
+    <w:lsdException w:name="Medium Shading 1 Accent 6" w:semiHidden="0" w:uiPriority="63" w:unhideWhenUsed="0"/>
+    <w:lsdException w:name="Medium Shading 2 Accent 6" w:semiHidden="0" w:uiPriority="64" w:unhideWhenUsed="0"/>
+    <w:lsdException w:name="Medium List 1 Accent 6" w:semiHidden="0" w:uiPriority="65" w:unhideWhenUsed="0"/>
+    <w:lsdException w:name="Medium List 2 Accent 6" w:semiHidden="0" w:uiPriority="66" w:unhideWhenUsed="0"/>
+    <w:lsdException w:name="Medium Grid 1 Accent 6" w:semiHidden="0" w:uiPriority="67" w:unhideWhenUsed="0"/>
+    <w:lsdException w:name="Medium Grid 2 Accent 6" w:semiHidden="0" w:uiPriority="68" w:unhideWhenUsed="0"/>
+    <w:lsdException w:name="Medium Grid 3 Accent 6" w:semiHidden="0" w:uiPriority="69" w:unhideWhenUsed="0"/>
+    <w:lsdException w:name="Dark List Accent 6" w:semiHidden="0" w:uiPriority="70" w:unhideWhenUsed="0"/>
+    <w:lsdException w:name="Colorful Shading Accent 6" w:semiHidden="0" w:uiPriority="71" w:unhideWhenUsed="0"/>
+    <w:lsdException w:name="Colorful List Accent 6" w:semiHidden="0" w:uiPriority="72" w:unhideWhenUsed="0"/>
+    <w:lsdException w:name="Colorful Grid Accent 6" w:semiHidden="0" w:uiPriority="73" w:unhideWhenUsed="0"/>
+    <w:lsdException w:name="Subtle Emphasis" w:semiHidden="0" w:uiPriority="19" w:unhideWhenUsed="0" w:qFormat="1"/>
+    <w:lsdException w:name="Intense Emphasis" w:semiHidden="0" w:uiPriority="21" w:unhideWhenUsed="0" w:qFormat="1"/>
+    <w:lsdException w:name="Subtle Reference" w:semiHidden="0" w:uiPriority="31" w:unhideWhenUsed="0" w:qFormat="1"/>
+    <w:lsdException w:name="Intense Reference" w:semiHidden="0" w:uiPriority="32" w:unhideWhenUsed="0" w:qFormat="1"/>
+    <w:lsdException w:name="Book Title" w:semiHidden="0" w:uiPriority="33" w:unhideWhenUsed="0" w:qFormat="1"/>
+    <w:lsdException w:name="Bibliography" w:uiPriority="37"/>
+    <w:lsdException w:name="TOC Heading" w:uiPriority="39" w:qFormat="1"/>
   </w:latentStyles>
   <w:style w:type="paragraph" w:default="1" w:styleId="Normal">
     <w:name w:val="Normal"/>
@@ -3590,6 +3679,7 @@
       <w:spacing w:after="0" w:line="240" w:lineRule="auto"/>
     </w:pPr>
     <w:tblPr>
+      <w:tblInd w:w="0" w:type="dxa"/>
       <w:tblBorders>
         <w:top w:val="single" w:sz="4" w:space="0" w:color="2C2C2C" w:themeColor="text1"/>
         <w:left w:val="single" w:sz="4" w:space="0" w:color="2C2C2C" w:themeColor="text1"/>
@@ -3598,6 +3688,852 @@
         <w:insideH w:val="single" w:sz="4" w:space="0" w:color="2C2C2C" w:themeColor="text1"/>
         <w:insideV w:val="single" w:sz="4" w:space="0" w:color="2C2C2C" w:themeColor="text1"/>
       </w:tblBorders>
+      <w:tblCellMar>
+        <w:top w:w="0" w:type="dxa"/>
+        <w:left w:w="108" w:type="dxa"/>
+        <w:bottom w:w="0" w:type="dxa"/>
+        <w:right w:w="108" w:type="dxa"/>
+      </w:tblCellMar>
+    </w:tblPr>
+  </w:style>
+  <w:style w:type="paragraph" w:styleId="Title">
+    <w:name w:val="Title"/>
+    <w:basedOn w:val="Normal"/>
+    <w:next w:val="Normal"/>
+    <w:link w:val="TitleChar"/>
+    <w:uiPriority w:val="10"/>
+    <w:qFormat/>
+    <w:pPr>
+      <w:spacing w:before="0" w:after="0"/>
+    </w:pPr>
+    <w:rPr>
+      <w:rFonts w:asciiTheme="majorHAnsi" w:eastAsiaTheme="majorEastAsia" w:hAnsiTheme="majorHAnsi" w:cstheme="majorBidi"/>
+      <w:caps/>
+      <w:color w:val="099BDD" w:themeColor="text2"/>
+      <w:spacing w:val="10"/>
+      <w:sz w:val="52"/>
+      <w:szCs w:val="52"/>
+    </w:rPr>
+  </w:style>
+  <w:style w:type="character" w:customStyle="1" w:styleId="TitleChar">
+    <w:name w:val="Title Char"/>
+    <w:basedOn w:val="DefaultParagraphFont"/>
+    <w:link w:val="Title"/>
+    <w:uiPriority w:val="10"/>
+    <w:rPr>
+      <w:rFonts w:asciiTheme="majorHAnsi" w:eastAsiaTheme="majorEastAsia" w:hAnsiTheme="majorHAnsi" w:cstheme="majorBidi"/>
+      <w:caps/>
+      <w:color w:val="099BDD" w:themeColor="text2"/>
+      <w:spacing w:val="10"/>
+      <w:sz w:val="52"/>
+      <w:szCs w:val="52"/>
+    </w:rPr>
+  </w:style>
+  <w:style w:type="paragraph" w:styleId="Subtitle">
+    <w:name w:val="Subtitle"/>
+    <w:basedOn w:val="Normal"/>
+    <w:next w:val="Normal"/>
+    <w:link w:val="SubtitleChar"/>
+    <w:uiPriority w:val="11"/>
+    <w:qFormat/>
+    <w:pPr>
+      <w:spacing w:before="0" w:after="500" w:line="240" w:lineRule="auto"/>
+    </w:pPr>
+    <w:rPr>
+      <w:caps/>
+      <w:color w:val="757575" w:themeColor="text1" w:themeTint="A6"/>
+      <w:spacing w:val="10"/>
+      <w:sz w:val="21"/>
+      <w:szCs w:val="21"/>
+    </w:rPr>
+  </w:style>
+  <w:style w:type="character" w:customStyle="1" w:styleId="SubtitleChar">
+    <w:name w:val="Subtitle Char"/>
+    <w:basedOn w:val="DefaultParagraphFont"/>
+    <w:link w:val="Subtitle"/>
+    <w:uiPriority w:val="11"/>
+    <w:rPr>
+      <w:caps/>
+      <w:color w:val="757575" w:themeColor="text1" w:themeTint="A6"/>
+      <w:spacing w:val="10"/>
+      <w:sz w:val="21"/>
+      <w:szCs w:val="21"/>
+    </w:rPr>
+  </w:style>
+  <w:style w:type="paragraph" w:styleId="ListParagraph">
+    <w:name w:val="List Paragraph"/>
+    <w:basedOn w:val="Normal"/>
+    <w:uiPriority w:val="34"/>
+    <w:qFormat/>
+    <w:pPr>
+      <w:ind w:left="720"/>
+      <w:contextualSpacing/>
+    </w:pPr>
+  </w:style>
+  <w:style w:type="character" w:styleId="SubtleReference">
+    <w:name w:val="Subtle Reference"/>
+    <w:uiPriority w:val="31"/>
+    <w:qFormat/>
+    <w:rPr>
+      <w:b w:val="0"/>
+      <w:bCs w:val="0"/>
+      <w:color w:val="099BDD" w:themeColor="text2"/>
+    </w:rPr>
+  </w:style>
+  <w:style w:type="character" w:styleId="SubtleEmphasis">
+    <w:name w:val="Subtle Emphasis"/>
+    <w:uiPriority w:val="19"/>
+    <w:qFormat/>
+    <w:rPr>
+      <w:i/>
+      <w:iCs/>
+      <w:color w:val="044D6E" w:themeColor="text2" w:themeShade="80"/>
+    </w:rPr>
+  </w:style>
+  <w:style w:type="character" w:styleId="Emphasis">
+    <w:name w:val="Emphasis"/>
+    <w:uiPriority w:val="20"/>
+    <w:qFormat/>
+    <w:rPr>
+      <w:caps/>
+      <w:color w:val="auto"/>
+      <w:spacing w:val="5"/>
+    </w:rPr>
+  </w:style>
+  <w:style w:type="paragraph" w:styleId="Quote">
+    <w:name w:val="Quote"/>
+    <w:basedOn w:val="Normal"/>
+    <w:next w:val="Normal"/>
+    <w:link w:val="QuoteChar"/>
+    <w:uiPriority w:val="29"/>
+    <w:qFormat/>
+    <w:pPr>
+      <w:ind w:left="1080" w:right="1080"/>
+      <w:jc w:val="center"/>
+    </w:pPr>
+    <w:rPr>
+      <w:i/>
+      <w:iCs/>
+      <w:sz w:val="24"/>
+      <w:szCs w:val="24"/>
+    </w:rPr>
+  </w:style>
+  <w:style w:type="character" w:customStyle="1" w:styleId="QuoteChar">
+    <w:name w:val="Quote Char"/>
+    <w:basedOn w:val="DefaultParagraphFont"/>
+    <w:link w:val="Quote"/>
+    <w:uiPriority w:val="29"/>
+    <w:rPr>
+      <w:i/>
+      <w:iCs/>
+      <w:sz w:val="24"/>
+      <w:szCs w:val="24"/>
+    </w:rPr>
+  </w:style>
+  <w:style w:type="character" w:styleId="IntenseEmphasis">
+    <w:name w:val="Intense Emphasis"/>
+    <w:uiPriority w:val="21"/>
+    <w:qFormat/>
+    <w:rPr>
+      <w:b/>
+      <w:bCs/>
+      <w:caps/>
+      <w:color w:val="044D6E" w:themeColor="text2" w:themeShade="80"/>
+      <w:spacing w:val="10"/>
+    </w:rPr>
+  </w:style>
+  <w:style w:type="paragraph" w:styleId="IntenseQuote">
+    <w:name w:val="Intense Quote"/>
+    <w:basedOn w:val="Normal"/>
+    <w:next w:val="Normal"/>
+    <w:link w:val="IntenseQuoteChar"/>
+    <w:uiPriority w:val="30"/>
+    <w:qFormat/>
+    <w:pPr>
+      <w:spacing w:before="240" w:after="240" w:line="240" w:lineRule="auto"/>
+      <w:ind w:left="1080" w:right="1080"/>
+      <w:jc w:val="center"/>
+    </w:pPr>
+    <w:rPr>
+      <w:color w:val="099BDD" w:themeColor="text2"/>
+      <w:sz w:val="24"/>
+      <w:szCs w:val="24"/>
+    </w:rPr>
+  </w:style>
+  <w:style w:type="character" w:customStyle="1" w:styleId="IntenseQuoteChar">
+    <w:name w:val="Intense Quote Char"/>
+    <w:basedOn w:val="DefaultParagraphFont"/>
+    <w:link w:val="IntenseQuote"/>
+    <w:uiPriority w:val="30"/>
+    <w:rPr>
+      <w:color w:val="099BDD" w:themeColor="text2"/>
+      <w:sz w:val="24"/>
+      <w:szCs w:val="24"/>
+    </w:rPr>
+  </w:style>
+  <w:style w:type="character" w:customStyle="1" w:styleId="Heading4Char">
+    <w:name w:val="Heading 4 Char"/>
+    <w:basedOn w:val="DefaultParagraphFont"/>
+    <w:link w:val="Heading4"/>
+    <w:uiPriority w:val="9"/>
+    <w:rPr>
+      <w:rFonts w:asciiTheme="majorHAnsi" w:eastAsiaTheme="majorEastAsia" w:hAnsiTheme="majorHAnsi" w:cstheme="majorBidi"/>
+      <w:caps/>
+      <w:color w:val="0673A5" w:themeColor="text2" w:themeShade="BF"/>
+      <w:spacing w:val="10"/>
+    </w:rPr>
+  </w:style>
+  <w:style w:type="character" w:customStyle="1" w:styleId="Heading5Char">
+    <w:name w:val="Heading 5 Char"/>
+    <w:basedOn w:val="DefaultParagraphFont"/>
+    <w:link w:val="Heading5"/>
+    <w:uiPriority w:val="9"/>
+    <w:rPr>
+      <w:rFonts w:asciiTheme="majorHAnsi" w:eastAsiaTheme="majorEastAsia" w:hAnsiTheme="majorHAnsi" w:cstheme="majorBidi"/>
+      <w:caps/>
+      <w:color w:val="0673A5" w:themeColor="text2" w:themeShade="BF"/>
+      <w:spacing w:val="10"/>
+    </w:rPr>
+  </w:style>
+  <w:style w:type="character" w:customStyle="1" w:styleId="Heading6Char">
+    <w:name w:val="Heading 6 Char"/>
+    <w:basedOn w:val="DefaultParagraphFont"/>
+    <w:link w:val="Heading6"/>
+    <w:uiPriority w:val="9"/>
+    <w:rPr>
+      <w:rFonts w:asciiTheme="majorHAnsi" w:eastAsiaTheme="majorEastAsia" w:hAnsiTheme="majorHAnsi" w:cstheme="majorBidi"/>
+      <w:caps/>
+      <w:color w:val="0673A5" w:themeColor="text2" w:themeShade="BF"/>
+      <w:spacing w:val="10"/>
+    </w:rPr>
+  </w:style>
+  <w:style w:type="character" w:customStyle="1" w:styleId="Heading7Char">
+    <w:name w:val="Heading 7 Char"/>
+    <w:basedOn w:val="DefaultParagraphFont"/>
+    <w:link w:val="Heading7"/>
+    <w:uiPriority w:val="9"/>
+    <w:rPr>
+      <w:rFonts w:asciiTheme="majorHAnsi" w:eastAsiaTheme="majorEastAsia" w:hAnsiTheme="majorHAnsi" w:cstheme="majorBidi"/>
+      <w:caps/>
+      <w:color w:val="0673A5" w:themeColor="text2" w:themeShade="BF"/>
+      <w:spacing w:val="10"/>
+    </w:rPr>
+  </w:style>
+  <w:style w:type="character" w:customStyle="1" w:styleId="Heading8Char">
+    <w:name w:val="Heading 8 Char"/>
+    <w:basedOn w:val="DefaultParagraphFont"/>
+    <w:link w:val="Heading8"/>
+    <w:uiPriority w:val="9"/>
+    <w:rPr>
+      <w:rFonts w:asciiTheme="majorHAnsi" w:eastAsiaTheme="majorEastAsia" w:hAnsiTheme="majorHAnsi" w:cstheme="majorBidi"/>
+      <w:caps/>
+      <w:spacing w:val="10"/>
+      <w:sz w:val="18"/>
+      <w:szCs w:val="18"/>
+    </w:rPr>
+  </w:style>
+  <w:style w:type="character" w:customStyle="1" w:styleId="Heading9Char">
+    <w:name w:val="Heading 9 Char"/>
+    <w:basedOn w:val="DefaultParagraphFont"/>
+    <w:link w:val="Heading9"/>
+    <w:uiPriority w:val="9"/>
+    <w:rPr>
+      <w:rFonts w:asciiTheme="majorHAnsi" w:eastAsiaTheme="majorEastAsia" w:hAnsiTheme="majorHAnsi" w:cstheme="majorBidi"/>
+      <w:i/>
+      <w:iCs/>
+      <w:caps/>
+      <w:spacing w:val="10"/>
+      <w:sz w:val="18"/>
+      <w:szCs w:val="18"/>
+    </w:rPr>
+  </w:style>
+  <w:style w:type="paragraph" w:styleId="NoSpacing">
+    <w:name w:val="No Spacing"/>
+    <w:link w:val="NoSpacingChar"/>
+    <w:uiPriority w:val="1"/>
+    <w:qFormat/>
+    <w:pPr>
+      <w:spacing w:after="0" w:line="240" w:lineRule="auto"/>
+    </w:pPr>
+  </w:style>
+  <w:style w:type="character" w:styleId="BookTitle">
+    <w:name w:val="Book Title"/>
+    <w:uiPriority w:val="33"/>
+    <w:qFormat/>
+    <w:rPr>
+      <w:b/>
+      <w:bCs/>
+      <w:i/>
+      <w:iCs/>
+      <w:spacing w:val="0"/>
+    </w:rPr>
+  </w:style>
+  <w:style w:type="paragraph" w:styleId="Caption">
+    <w:name w:val="caption"/>
+    <w:basedOn w:val="Normal"/>
+    <w:next w:val="Normal"/>
+    <w:uiPriority w:val="35"/>
+    <w:semiHidden/>
+    <w:unhideWhenUsed/>
+    <w:qFormat/>
+    <w:rPr>
+      <w:b/>
+      <w:bCs/>
+      <w:color w:val="0673A5" w:themeColor="text2" w:themeShade="BF"/>
+      <w:sz w:val="16"/>
+      <w:szCs w:val="16"/>
+    </w:rPr>
+  </w:style>
+  <w:style w:type="character" w:styleId="IntenseReference">
+    <w:name w:val="Intense Reference"/>
+    <w:uiPriority w:val="32"/>
+    <w:qFormat/>
+    <w:rPr>
+      <w:b w:val="0"/>
+      <w:bCs w:val="0"/>
+      <w:i/>
+      <w:iCs/>
+      <w:caps/>
+      <w:color w:val="099BDD" w:themeColor="text2"/>
+    </w:rPr>
+  </w:style>
+  <w:style w:type="character" w:customStyle="1" w:styleId="NoSpacingChar">
+    <w:name w:val="No Spacing Char"/>
+    <w:basedOn w:val="DefaultParagraphFont"/>
+    <w:link w:val="NoSpacing"/>
+    <w:uiPriority w:val="1"/>
+  </w:style>
+  <w:style w:type="character" w:styleId="Strong">
+    <w:name w:val="Strong"/>
+    <w:uiPriority w:val="22"/>
+    <w:qFormat/>
+    <w:rPr>
+      <w:b/>
+      <w:bCs/>
+    </w:rPr>
+  </w:style>
+  <w:style w:type="paragraph" w:styleId="TOCHeading">
+    <w:name w:val="TOC Heading"/>
+    <w:basedOn w:val="Heading1"/>
+    <w:next w:val="Normal"/>
+    <w:uiPriority w:val="39"/>
+    <w:semiHidden/>
+    <w:unhideWhenUsed/>
+    <w:qFormat/>
+    <w:pPr>
+      <w:outlineLvl w:val="9"/>
+    </w:pPr>
+  </w:style>
+  <w:style w:type="paragraph" w:styleId="Header">
+    <w:name w:val="header"/>
+    <w:basedOn w:val="Normal"/>
+    <w:link w:val="HeaderChar"/>
+    <w:uiPriority w:val="99"/>
+    <w:unhideWhenUsed/>
+    <w:rsid w:val="00C07D11"/>
+    <w:pPr>
+      <w:tabs>
+        <w:tab w:val="center" w:pos="4680"/>
+        <w:tab w:val="right" w:pos="9360"/>
+      </w:tabs>
+      <w:spacing w:before="0" w:after="0" w:line="240" w:lineRule="auto"/>
+    </w:pPr>
+  </w:style>
+  <w:style w:type="character" w:customStyle="1" w:styleId="HeaderChar">
+    <w:name w:val="Header Char"/>
+    <w:basedOn w:val="DefaultParagraphFont"/>
+    <w:link w:val="Header"/>
+    <w:uiPriority w:val="99"/>
+    <w:rsid w:val="00C07D11"/>
+  </w:style>
+  <w:style w:type="paragraph" w:styleId="Footer">
+    <w:name w:val="footer"/>
+    <w:basedOn w:val="Normal"/>
+    <w:link w:val="FooterChar"/>
+    <w:uiPriority w:val="99"/>
+    <w:unhideWhenUsed/>
+    <w:rsid w:val="00C07D11"/>
+    <w:pPr>
+      <w:tabs>
+        <w:tab w:val="center" w:pos="4680"/>
+        <w:tab w:val="right" w:pos="9360"/>
+      </w:tabs>
+      <w:spacing w:before="0" w:after="0" w:line="240" w:lineRule="auto"/>
+    </w:pPr>
+  </w:style>
+  <w:style w:type="character" w:customStyle="1" w:styleId="FooterChar">
+    <w:name w:val="Footer Char"/>
+    <w:basedOn w:val="DefaultParagraphFont"/>
+    <w:link w:val="Footer"/>
+    <w:uiPriority w:val="99"/>
+    <w:rsid w:val="00C07D11"/>
+  </w:style>
+</w:styles>
+</file>
+
+<file path=word/stylesWithEffects.xml><?xml version="1.0" encoding="utf-8"?>
+<w:styles xmlns:wpc="http://schemas.microsoft.com/office/word/2010/wordprocessingCanvas" xmlns:mo="http://schemas.microsoft.com/office/mac/office/2008/main" xmlns:mc="http://schemas.openxmlformats.org/markup-compatibility/2006" xmlns:mv="urn:schemas-microsoft-com:mac:vml" xmlns:o="urn:schemas-microsoft-com:office:office" xmlns:r="http://schemas.openxmlformats.org/officeDocument/2006/relationships" xmlns:m="http://schemas.openxmlformats.org/officeDocument/2006/math" xmlns:v="urn:schemas-microsoft-com:vml" xmlns:wp14="http://schemas.microsoft.com/office/word/2010/wordprocessingDrawing" xmlns:wp="http://schemas.openxmlformats.org/drawingml/2006/wordprocessingDrawing" xmlns:w10="urn:schemas-microsoft-com:office:word" xmlns:w="http://schemas.openxmlformats.org/wordprocessingml/2006/main" xmlns:w14="http://schemas.microsoft.com/office/word/2010/wordml" xmlns:wpg="http://schemas.microsoft.com/office/word/2010/wordprocessingGroup" xmlns:wpi="http://schemas.microsoft.com/office/word/2010/wordprocessingInk" xmlns:wne="http://schemas.microsoft.com/office/word/2006/wordml" xmlns:wps="http://schemas.microsoft.com/office/word/2010/wordprocessingShape" mc:Ignorable="w14 wp14">
+  <w:docDefaults>
+    <w:rPrDefault>
+      <w:rPr>
+        <w:rFonts w:asciiTheme="minorHAnsi" w:eastAsiaTheme="minorEastAsia" w:hAnsiTheme="minorHAnsi" w:cstheme="minorBidi"/>
+        <w:sz w:val="22"/>
+        <w:szCs w:val="22"/>
+        <w:lang w:val="en-US" w:eastAsia="ja-JP" w:bidi="ar-SA"/>
+      </w:rPr>
+    </w:rPrDefault>
+    <w:pPrDefault>
+      <w:pPr>
+        <w:spacing w:before="120" w:after="200" w:line="264" w:lineRule="auto"/>
+      </w:pPr>
+    </w:pPrDefault>
+  </w:docDefaults>
+  <w:latentStyles w:defLockedState="0" w:defUIPriority="99" w:defSemiHidden="1" w:defUnhideWhenUsed="1" w:defQFormat="0" w:count="276">
+    <w:lsdException w:name="Normal" w:semiHidden="0" w:uiPriority="0" w:unhideWhenUsed="0" w:qFormat="1"/>
+    <w:lsdException w:name="heading 1" w:semiHidden="0" w:uiPriority="9" w:unhideWhenUsed="0" w:qFormat="1"/>
+    <w:lsdException w:name="heading 2" w:uiPriority="9" w:qFormat="1"/>
+    <w:lsdException w:name="heading 3" w:uiPriority="9" w:qFormat="1"/>
+    <w:lsdException w:name="heading 4" w:uiPriority="9" w:qFormat="1"/>
+    <w:lsdException w:name="heading 5" w:uiPriority="9" w:qFormat="1"/>
+    <w:lsdException w:name="heading 6" w:uiPriority="9" w:qFormat="1"/>
+    <w:lsdException w:name="heading 7" w:uiPriority="9" w:qFormat="1"/>
+    <w:lsdException w:name="heading 8" w:uiPriority="9" w:qFormat="1"/>
+    <w:lsdException w:name="heading 9" w:uiPriority="9" w:qFormat="1"/>
+    <w:lsdException w:name="toc 1" w:uiPriority="39"/>
+    <w:lsdException w:name="toc 2" w:uiPriority="39"/>
+    <w:lsdException w:name="toc 3" w:uiPriority="39"/>
+    <w:lsdException w:name="toc 4" w:uiPriority="39"/>
+    <w:lsdException w:name="toc 5" w:uiPriority="39"/>
+    <w:lsdException w:name="toc 6" w:uiPriority="39"/>
+    <w:lsdException w:name="toc 7" w:uiPriority="39"/>
+    <w:lsdException w:name="toc 8" w:uiPriority="39"/>
+    <w:lsdException w:name="toc 9" w:uiPriority="39"/>
+    <w:lsdException w:name="caption" w:uiPriority="35" w:qFormat="1"/>
+    <w:lsdException w:name="Title" w:semiHidden="0" w:uiPriority="10" w:unhideWhenUsed="0" w:qFormat="1"/>
+    <w:lsdException w:name="Default Paragraph Font" w:uiPriority="1"/>
+    <w:lsdException w:name="Subtitle" w:semiHidden="0" w:uiPriority="11" w:unhideWhenUsed="0" w:qFormat="1"/>
+    <w:lsdException w:name="Strong" w:semiHidden="0" w:uiPriority="22" w:unhideWhenUsed="0" w:qFormat="1"/>
+    <w:lsdException w:name="Emphasis" w:semiHidden="0" w:uiPriority="20" w:unhideWhenUsed="0" w:qFormat="1"/>
+    <w:lsdException w:name="Table Grid" w:semiHidden="0" w:uiPriority="1" w:unhideWhenUsed="0"/>
+    <w:lsdException w:name="Note Level 1" w:semiHidden="0" w:unhideWhenUsed="0"/>
+    <w:lsdException w:name="Note Level 2" w:semiHidden="0" w:unhideWhenUsed="0"/>
+    <w:lsdException w:name="Note Level 3" w:semiHidden="0" w:unhideWhenUsed="0"/>
+    <w:lsdException w:name="Note Level 4" w:semiHidden="0" w:unhideWhenUsed="0"/>
+    <w:lsdException w:name="Note Level 5" w:semiHidden="0" w:unhideWhenUsed="0"/>
+    <w:lsdException w:name="Note Level 6" w:semiHidden="0" w:unhideWhenUsed="0"/>
+    <w:lsdException w:name="Note Level 7" w:semiHidden="0" w:unhideWhenUsed="0"/>
+    <w:lsdException w:name="Note Level 8" w:semiHidden="0" w:unhideWhenUsed="0"/>
+    <w:lsdException w:name="Note Level 9" w:semiHidden="0" w:unhideWhenUsed="0"/>
+    <w:lsdException w:name="Placeholder Text" w:unhideWhenUsed="0"/>
+    <w:lsdException w:name="No Spacing" w:semiHidden="0" w:uiPriority="1" w:unhideWhenUsed="0" w:qFormat="1"/>
+    <w:lsdException w:name="Light Shading" w:semiHidden="0" w:uiPriority="60" w:unhideWhenUsed="0"/>
+    <w:lsdException w:name="Light List" w:semiHidden="0" w:uiPriority="61" w:unhideWhenUsed="0"/>
+    <w:lsdException w:name="Light Grid" w:semiHidden="0" w:uiPriority="62" w:unhideWhenUsed="0"/>
+    <w:lsdException w:name="Medium Shading 1" w:semiHidden="0" w:uiPriority="63" w:unhideWhenUsed="0"/>
+    <w:lsdException w:name="Medium Shading 2" w:semiHidden="0" w:uiPriority="64" w:unhideWhenUsed="0"/>
+    <w:lsdException w:name="Medium List 1" w:semiHidden="0" w:uiPriority="65" w:unhideWhenUsed="0"/>
+    <w:lsdException w:name="Medium List 2" w:semiHidden="0" w:uiPriority="66" w:unhideWhenUsed="0"/>
+    <w:lsdException w:name="Medium Grid 1" w:semiHidden="0" w:uiPriority="67" w:unhideWhenUsed="0"/>
+    <w:lsdException w:name="Medium Grid 2" w:semiHidden="0" w:uiPriority="68" w:unhideWhenUsed="0"/>
+    <w:lsdException w:name="Medium Grid 3" w:semiHidden="0" w:uiPriority="69" w:unhideWhenUsed="0"/>
+    <w:lsdException w:name="Dark List" w:semiHidden="0" w:uiPriority="70" w:unhideWhenUsed="0"/>
+    <w:lsdException w:name="Colorful Shading" w:semiHidden="0" w:uiPriority="71" w:unhideWhenUsed="0"/>
+    <w:lsdException w:name="Colorful List" w:semiHidden="0" w:uiPriority="72" w:unhideWhenUsed="0"/>
+    <w:lsdException w:name="Colorful Grid" w:semiHidden="0" w:uiPriority="73" w:unhideWhenUsed="0"/>
+    <w:lsdException w:name="Light Shading Accent 1" w:semiHidden="0" w:uiPriority="60" w:unhideWhenUsed="0"/>
+    <w:lsdException w:name="Light List Accent 1" w:semiHidden="0" w:uiPriority="61" w:unhideWhenUsed="0"/>
+    <w:lsdException w:name="Light Grid Accent 1" w:semiHidden="0" w:uiPriority="62" w:unhideWhenUsed="0"/>
+    <w:lsdException w:name="Medium Shading 1 Accent 1" w:semiHidden="0" w:uiPriority="63" w:unhideWhenUsed="0"/>
+    <w:lsdException w:name="Medium Shading 2 Accent 1" w:semiHidden="0" w:uiPriority="64" w:unhideWhenUsed="0"/>
+    <w:lsdException w:name="Medium List 1 Accent 1" w:semiHidden="0" w:uiPriority="65" w:unhideWhenUsed="0"/>
+    <w:lsdException w:name="Revision" w:unhideWhenUsed="0"/>
+    <w:lsdException w:name="List Paragraph" w:semiHidden="0" w:uiPriority="34" w:unhideWhenUsed="0" w:qFormat="1"/>
+    <w:lsdException w:name="Quote" w:semiHidden="0" w:uiPriority="29" w:unhideWhenUsed="0" w:qFormat="1"/>
+    <w:lsdException w:name="Intense Quote" w:semiHidden="0" w:uiPriority="30" w:unhideWhenUsed="0" w:qFormat="1"/>
+    <w:lsdException w:name="Medium List 2 Accent 1" w:semiHidden="0" w:uiPriority="66" w:unhideWhenUsed="0"/>
+    <w:lsdException w:name="Medium Grid 1 Accent 1" w:semiHidden="0" w:uiPriority="67" w:unhideWhenUsed="0"/>
+    <w:lsdException w:name="Medium Grid 2 Accent 1" w:semiHidden="0" w:uiPriority="68" w:unhideWhenUsed="0"/>
+    <w:lsdException w:name="Medium Grid 3 Accent 1" w:semiHidden="0" w:uiPriority="69" w:unhideWhenUsed="0"/>
+    <w:lsdException w:name="Dark List Accent 1" w:semiHidden="0" w:uiPriority="70" w:unhideWhenUsed="0"/>
+    <w:lsdException w:name="Colorful Shading Accent 1" w:semiHidden="0" w:uiPriority="71" w:unhideWhenUsed="0"/>
+    <w:lsdException w:name="Colorful List Accent 1" w:semiHidden="0" w:uiPriority="72" w:unhideWhenUsed="0"/>
+    <w:lsdException w:name="Colorful Grid Accent 1" w:semiHidden="0" w:uiPriority="73" w:unhideWhenUsed="0"/>
+    <w:lsdException w:name="Light Shading Accent 2" w:semiHidden="0" w:uiPriority="60" w:unhideWhenUsed="0"/>
+    <w:lsdException w:name="Light List Accent 2" w:semiHidden="0" w:uiPriority="61" w:unhideWhenUsed="0"/>
+    <w:lsdException w:name="Light Grid Accent 2" w:semiHidden="0" w:uiPriority="62" w:unhideWhenUsed="0"/>
+    <w:lsdException w:name="Medium Shading 1 Accent 2" w:semiHidden="0" w:uiPriority="63" w:unhideWhenUsed="0"/>
+    <w:lsdException w:name="Medium Shading 2 Accent 2" w:semiHidden="0" w:uiPriority="64" w:unhideWhenUsed="0"/>
+    <w:lsdException w:name="Medium List 1 Accent 2" w:semiHidden="0" w:uiPriority="65" w:unhideWhenUsed="0"/>
+    <w:lsdException w:name="Medium List 2 Accent 2" w:semiHidden="0" w:uiPriority="66" w:unhideWhenUsed="0"/>
+    <w:lsdException w:name="Medium Grid 1 Accent 2" w:semiHidden="0" w:uiPriority="67" w:unhideWhenUsed="0"/>
+    <w:lsdException w:name="Medium Grid 2 Accent 2" w:semiHidden="0" w:uiPriority="68" w:unhideWhenUsed="0"/>
+    <w:lsdException w:name="Medium Grid 3 Accent 2" w:semiHidden="0" w:uiPriority="69" w:unhideWhenUsed="0"/>
+    <w:lsdException w:name="Dark List Accent 2" w:semiHidden="0" w:uiPriority="70" w:unhideWhenUsed="0"/>
+    <w:lsdException w:name="Colorful Shading Accent 2" w:semiHidden="0" w:uiPriority="71" w:unhideWhenUsed="0"/>
+    <w:lsdException w:name="Colorful List Accent 2" w:semiHidden="0" w:uiPriority="72" w:unhideWhenUsed="0"/>
+    <w:lsdException w:name="Colorful Grid Accent 2" w:semiHidden="0" w:uiPriority="73" w:unhideWhenUsed="0"/>
+    <w:lsdException w:name="Light Shading Accent 3" w:semiHidden="0" w:uiPriority="60" w:unhideWhenUsed="0"/>
+    <w:lsdException w:name="Light List Accent 3" w:semiHidden="0" w:uiPriority="61" w:unhideWhenUsed="0"/>
+    <w:lsdException w:name="Light Grid Accent 3" w:semiHidden="0" w:uiPriority="62" w:unhideWhenUsed="0"/>
+    <w:lsdException w:name="Medium Shading 1 Accent 3" w:semiHidden="0" w:uiPriority="63" w:unhideWhenUsed="0"/>
+    <w:lsdException w:name="Medium Shading 2 Accent 3" w:semiHidden="0" w:uiPriority="64" w:unhideWhenUsed="0"/>
+    <w:lsdException w:name="Medium List 1 Accent 3" w:semiHidden="0" w:uiPriority="65" w:unhideWhenUsed="0"/>
+    <w:lsdException w:name="Medium List 2 Accent 3" w:semiHidden="0" w:uiPriority="66" w:unhideWhenUsed="0"/>
+    <w:lsdException w:name="Medium Grid 1 Accent 3" w:semiHidden="0" w:uiPriority="67" w:unhideWhenUsed="0"/>
+    <w:lsdException w:name="Medium Grid 2 Accent 3" w:semiHidden="0" w:uiPriority="68" w:unhideWhenUsed="0"/>
+    <w:lsdException w:name="Medium Grid 3 Accent 3" w:semiHidden="0" w:uiPriority="69" w:unhideWhenUsed="0"/>
+    <w:lsdException w:name="Dark List Accent 3" w:semiHidden="0" w:uiPriority="70" w:unhideWhenUsed="0"/>
+    <w:lsdException w:name="Colorful Shading Accent 3" w:semiHidden="0" w:uiPriority="71" w:unhideWhenUsed="0"/>
+    <w:lsdException w:name="Colorful List Accent 3" w:semiHidden="0" w:uiPriority="72" w:unhideWhenUsed="0"/>
+    <w:lsdException w:name="Colorful Grid Accent 3" w:semiHidden="0" w:uiPriority="73" w:unhideWhenUsed="0"/>
+    <w:lsdException w:name="Light Shading Accent 4" w:semiHidden="0" w:uiPriority="60" w:unhideWhenUsed="0"/>
+    <w:lsdException w:name="Light List Accent 4" w:semiHidden="0" w:uiPriority="61" w:unhideWhenUsed="0"/>
+    <w:lsdException w:name="Light Grid Accent 4" w:semiHidden="0" w:uiPriority="62" w:unhideWhenUsed="0"/>
+    <w:lsdException w:name="Medium Shading 1 Accent 4" w:semiHidden="0" w:uiPriority="63" w:unhideWhenUsed="0"/>
+    <w:lsdException w:name="Medium Shading 2 Accent 4" w:semiHidden="0" w:uiPriority="64" w:unhideWhenUsed="0"/>
+    <w:lsdException w:name="Medium List 1 Accent 4" w:semiHidden="0" w:uiPriority="65" w:unhideWhenUsed="0"/>
+    <w:lsdException w:name="Medium List 2 Accent 4" w:semiHidden="0" w:uiPriority="66" w:unhideWhenUsed="0"/>
+    <w:lsdException w:name="Medium Grid 1 Accent 4" w:semiHidden="0" w:uiPriority="67" w:unhideWhenUsed="0"/>
+    <w:lsdException w:name="Medium Grid 2 Accent 4" w:semiHidden="0" w:uiPriority="68" w:unhideWhenUsed="0"/>
+    <w:lsdException w:name="Medium Grid 3 Accent 4" w:semiHidden="0" w:uiPriority="69" w:unhideWhenUsed="0"/>
+    <w:lsdException w:name="Dark List Accent 4" w:semiHidden="0" w:uiPriority="70" w:unhideWhenUsed="0"/>
+    <w:lsdException w:name="Colorful Shading Accent 4" w:semiHidden="0" w:uiPriority="71" w:unhideWhenUsed="0"/>
+    <w:lsdException w:name="Colorful List Accent 4" w:semiHidden="0" w:uiPriority="72" w:unhideWhenUsed="0"/>
+    <w:lsdException w:name="Colorful Grid Accent 4" w:semiHidden="0" w:uiPriority="73" w:unhideWhenUsed="0"/>
+    <w:lsdException w:name="Light Shading Accent 5" w:semiHidden="0" w:uiPriority="60" w:unhideWhenUsed="0"/>
+    <w:lsdException w:name="Light List Accent 5" w:semiHidden="0" w:uiPriority="61" w:unhideWhenUsed="0"/>
+    <w:lsdException w:name="Light Grid Accent 5" w:semiHidden="0" w:uiPriority="62" w:unhideWhenUsed="0"/>
+    <w:lsdException w:name="Medium Shading 1 Accent 5" w:semiHidden="0" w:uiPriority="63" w:unhideWhenUsed="0"/>
+    <w:lsdException w:name="Medium Shading 2 Accent 5" w:semiHidden="0" w:uiPriority="64" w:unhideWhenUsed="0"/>
+    <w:lsdException w:name="Medium List 1 Accent 5" w:semiHidden="0" w:uiPriority="65" w:unhideWhenUsed="0"/>
+    <w:lsdException w:name="Medium List 2 Accent 5" w:semiHidden="0" w:uiPriority="66" w:unhideWhenUsed="0"/>
+    <w:lsdException w:name="Medium Grid 1 Accent 5" w:semiHidden="0" w:uiPriority="67" w:unhideWhenUsed="0"/>
+    <w:lsdException w:name="Medium Grid 2 Accent 5" w:semiHidden="0" w:uiPriority="68" w:unhideWhenUsed="0"/>
+    <w:lsdException w:name="Medium Grid 3 Accent 5" w:semiHidden="0" w:uiPriority="69" w:unhideWhenUsed="0"/>
+    <w:lsdException w:name="Dark List Accent 5" w:semiHidden="0" w:uiPriority="70" w:unhideWhenUsed="0"/>
+    <w:lsdException w:name="Colorful Shading Accent 5" w:semiHidden="0" w:uiPriority="71" w:unhideWhenUsed="0"/>
+    <w:lsdException w:name="Colorful List Accent 5" w:semiHidden="0" w:uiPriority="72" w:unhideWhenUsed="0"/>
+    <w:lsdException w:name="Colorful Grid Accent 5" w:semiHidden="0" w:uiPriority="73" w:unhideWhenUsed="0"/>
+    <w:lsdException w:name="Light Shading Accent 6" w:semiHidden="0" w:uiPriority="60" w:unhideWhenUsed="0"/>
+    <w:lsdException w:name="Light List Accent 6" w:semiHidden="0" w:uiPriority="61" w:unhideWhenUsed="0"/>
+    <w:lsdException w:name="Light Grid Accent 6" w:semiHidden="0" w:uiPriority="62" w:unhideWhenUsed="0"/>
+    <w:lsdException w:name="Medium Shading 1 Accent 6" w:semiHidden="0" w:uiPriority="63" w:unhideWhenUsed="0"/>
+    <w:lsdException w:name="Medium Shading 2 Accent 6" w:semiHidden="0" w:uiPriority="64" w:unhideWhenUsed="0"/>
+    <w:lsdException w:name="Medium List 1 Accent 6" w:semiHidden="0" w:uiPriority="65" w:unhideWhenUsed="0"/>
+    <w:lsdException w:name="Medium List 2 Accent 6" w:semiHidden="0" w:uiPriority="66" w:unhideWhenUsed="0"/>
+    <w:lsdException w:name="Medium Grid 1 Accent 6" w:semiHidden="0" w:uiPriority="67" w:unhideWhenUsed="0"/>
+    <w:lsdException w:name="Medium Grid 2 Accent 6" w:semiHidden="0" w:uiPriority="68" w:unhideWhenUsed="0"/>
+    <w:lsdException w:name="Medium Grid 3 Accent 6" w:semiHidden="0" w:uiPriority="69" w:unhideWhenUsed="0"/>
+    <w:lsdException w:name="Dark List Accent 6" w:semiHidden="0" w:uiPriority="70" w:unhideWhenUsed="0"/>
+    <w:lsdException w:name="Colorful Shading Accent 6" w:semiHidden="0" w:uiPriority="71" w:unhideWhenUsed="0"/>
+    <w:lsdException w:name="Colorful List Accent 6" w:semiHidden="0" w:uiPriority="72" w:unhideWhenUsed="0"/>
+    <w:lsdException w:name="Colorful Grid Accent 6" w:semiHidden="0" w:uiPriority="73" w:unhideWhenUsed="0"/>
+    <w:lsdException w:name="Subtle Emphasis" w:semiHidden="0" w:uiPriority="19" w:unhideWhenUsed="0" w:qFormat="1"/>
+    <w:lsdException w:name="Intense Emphasis" w:semiHidden="0" w:uiPriority="21" w:unhideWhenUsed="0" w:qFormat="1"/>
+    <w:lsdException w:name="Subtle Reference" w:semiHidden="0" w:uiPriority="31" w:unhideWhenUsed="0" w:qFormat="1"/>
+    <w:lsdException w:name="Intense Reference" w:semiHidden="0" w:uiPriority="32" w:unhideWhenUsed="0" w:qFormat="1"/>
+    <w:lsdException w:name="Book Title" w:semiHidden="0" w:uiPriority="33" w:unhideWhenUsed="0" w:qFormat="1"/>
+    <w:lsdException w:name="Bibliography" w:uiPriority="37"/>
+    <w:lsdException w:name="TOC Heading" w:uiPriority="39" w:qFormat="1"/>
+  </w:latentStyles>
+  <w:style w:type="paragraph" w:default="1" w:styleId="Normal">
+    <w:name w:val="Normal"/>
+    <w:qFormat/>
+  </w:style>
+  <w:style w:type="paragraph" w:styleId="Heading1">
+    <w:name w:val="heading 1"/>
+    <w:basedOn w:val="Normal"/>
+    <w:next w:val="Normal"/>
+    <w:link w:val="Heading1Char"/>
+    <w:uiPriority w:val="9"/>
+    <w:qFormat/>
+    <w:pPr>
+      <w:pBdr>
+        <w:top w:val="single" w:sz="24" w:space="0" w:color="099BDD" w:themeColor="text2"/>
+        <w:left w:val="single" w:sz="24" w:space="0" w:color="099BDD" w:themeColor="text2"/>
+        <w:bottom w:val="single" w:sz="24" w:space="0" w:color="099BDD" w:themeColor="text2"/>
+        <w:right w:val="single" w:sz="24" w:space="0" w:color="099BDD" w:themeColor="text2"/>
+      </w:pBdr>
+      <w:shd w:val="clear" w:color="auto" w:fill="099BDD" w:themeFill="text2"/>
+      <w:spacing w:after="0"/>
+      <w:outlineLvl w:val="0"/>
+    </w:pPr>
+    <w:rPr>
+      <w:rFonts w:asciiTheme="majorHAnsi" w:eastAsiaTheme="majorEastAsia" w:hAnsiTheme="majorHAnsi" w:cstheme="majorBidi"/>
+      <w:caps/>
+      <w:color w:val="FFFFFF" w:themeColor="background1"/>
+      <w:spacing w:val="15"/>
+    </w:rPr>
+  </w:style>
+  <w:style w:type="paragraph" w:styleId="Heading2">
+    <w:name w:val="heading 2"/>
+    <w:basedOn w:val="Normal"/>
+    <w:next w:val="Normal"/>
+    <w:link w:val="Heading2Char"/>
+    <w:uiPriority w:val="9"/>
+    <w:semiHidden/>
+    <w:unhideWhenUsed/>
+    <w:qFormat/>
+    <w:pPr>
+      <w:pBdr>
+        <w:top w:val="single" w:sz="24" w:space="0" w:color="C9ECFC" w:themeColor="text2" w:themeTint="33"/>
+        <w:left w:val="single" w:sz="24" w:space="0" w:color="C9ECFC" w:themeColor="text2" w:themeTint="33"/>
+        <w:bottom w:val="single" w:sz="24" w:space="0" w:color="C9ECFC" w:themeColor="text2" w:themeTint="33"/>
+        <w:right w:val="single" w:sz="24" w:space="0" w:color="C9ECFC" w:themeColor="text2" w:themeTint="33"/>
+      </w:pBdr>
+      <w:shd w:val="clear" w:color="auto" w:fill="C9ECFC" w:themeFill="text2" w:themeFillTint="33"/>
+      <w:spacing w:after="0"/>
+      <w:outlineLvl w:val="1"/>
+    </w:pPr>
+    <w:rPr>
+      <w:rFonts w:asciiTheme="majorHAnsi" w:eastAsiaTheme="majorEastAsia" w:hAnsiTheme="majorHAnsi" w:cstheme="majorBidi"/>
+      <w:caps/>
+      <w:spacing w:val="15"/>
+    </w:rPr>
+  </w:style>
+  <w:style w:type="paragraph" w:styleId="Heading3">
+    <w:name w:val="heading 3"/>
+    <w:basedOn w:val="Normal"/>
+    <w:next w:val="Normal"/>
+    <w:link w:val="Heading3Char"/>
+    <w:uiPriority w:val="9"/>
+    <w:semiHidden/>
+    <w:unhideWhenUsed/>
+    <w:qFormat/>
+    <w:pPr>
+      <w:pBdr>
+        <w:top w:val="single" w:sz="6" w:space="2" w:color="099BDD" w:themeColor="text2"/>
+      </w:pBdr>
+      <w:spacing w:before="300" w:after="0"/>
+      <w:outlineLvl w:val="2"/>
+    </w:pPr>
+    <w:rPr>
+      <w:rFonts w:asciiTheme="majorHAnsi" w:eastAsiaTheme="majorEastAsia" w:hAnsiTheme="majorHAnsi" w:cstheme="majorBidi"/>
+      <w:caps/>
+      <w:color w:val="044D6E" w:themeColor="text2" w:themeShade="80"/>
+      <w:spacing w:val="15"/>
+    </w:rPr>
+  </w:style>
+  <w:style w:type="paragraph" w:styleId="Heading4">
+    <w:name w:val="heading 4"/>
+    <w:basedOn w:val="Normal"/>
+    <w:next w:val="Normal"/>
+    <w:link w:val="Heading4Char"/>
+    <w:uiPriority w:val="9"/>
+    <w:semiHidden/>
+    <w:unhideWhenUsed/>
+    <w:qFormat/>
+    <w:pPr>
+      <w:pBdr>
+        <w:top w:val="dotted" w:sz="6" w:space="2" w:color="099BDD" w:themeColor="text2"/>
+      </w:pBdr>
+      <w:spacing w:before="200" w:after="0"/>
+      <w:outlineLvl w:val="3"/>
+    </w:pPr>
+    <w:rPr>
+      <w:rFonts w:asciiTheme="majorHAnsi" w:eastAsiaTheme="majorEastAsia" w:hAnsiTheme="majorHAnsi" w:cstheme="majorBidi"/>
+      <w:caps/>
+      <w:color w:val="0673A5" w:themeColor="text2" w:themeShade="BF"/>
+      <w:spacing w:val="10"/>
+    </w:rPr>
+  </w:style>
+  <w:style w:type="paragraph" w:styleId="Heading5">
+    <w:name w:val="heading 5"/>
+    <w:basedOn w:val="Normal"/>
+    <w:next w:val="Normal"/>
+    <w:link w:val="Heading5Char"/>
+    <w:uiPriority w:val="9"/>
+    <w:semiHidden/>
+    <w:unhideWhenUsed/>
+    <w:qFormat/>
+    <w:pPr>
+      <w:pBdr>
+        <w:bottom w:val="single" w:sz="6" w:space="1" w:color="099BDD" w:themeColor="text2"/>
+      </w:pBdr>
+      <w:spacing w:before="200" w:after="0"/>
+      <w:outlineLvl w:val="4"/>
+    </w:pPr>
+    <w:rPr>
+      <w:rFonts w:asciiTheme="majorHAnsi" w:eastAsiaTheme="majorEastAsia" w:hAnsiTheme="majorHAnsi" w:cstheme="majorBidi"/>
+      <w:caps/>
+      <w:color w:val="0673A5" w:themeColor="text2" w:themeShade="BF"/>
+      <w:spacing w:val="10"/>
+    </w:rPr>
+  </w:style>
+  <w:style w:type="paragraph" w:styleId="Heading6">
+    <w:name w:val="heading 6"/>
+    <w:basedOn w:val="Normal"/>
+    <w:next w:val="Normal"/>
+    <w:link w:val="Heading6Char"/>
+    <w:uiPriority w:val="9"/>
+    <w:semiHidden/>
+    <w:unhideWhenUsed/>
+    <w:qFormat/>
+    <w:pPr>
+      <w:pBdr>
+        <w:bottom w:val="dotted" w:sz="6" w:space="1" w:color="099BDD" w:themeColor="text2"/>
+      </w:pBdr>
+      <w:spacing w:before="200" w:after="0"/>
+      <w:outlineLvl w:val="5"/>
+    </w:pPr>
+    <w:rPr>
+      <w:rFonts w:asciiTheme="majorHAnsi" w:eastAsiaTheme="majorEastAsia" w:hAnsiTheme="majorHAnsi" w:cstheme="majorBidi"/>
+      <w:caps/>
+      <w:color w:val="0673A5" w:themeColor="text2" w:themeShade="BF"/>
+      <w:spacing w:val="10"/>
+    </w:rPr>
+  </w:style>
+  <w:style w:type="paragraph" w:styleId="Heading7">
+    <w:name w:val="heading 7"/>
+    <w:basedOn w:val="Normal"/>
+    <w:next w:val="Normal"/>
+    <w:link w:val="Heading7Char"/>
+    <w:uiPriority w:val="9"/>
+    <w:semiHidden/>
+    <w:unhideWhenUsed/>
+    <w:qFormat/>
+    <w:pPr>
+      <w:spacing w:before="200" w:after="0"/>
+      <w:outlineLvl w:val="6"/>
+    </w:pPr>
+    <w:rPr>
+      <w:rFonts w:asciiTheme="majorHAnsi" w:eastAsiaTheme="majorEastAsia" w:hAnsiTheme="majorHAnsi" w:cstheme="majorBidi"/>
+      <w:caps/>
+      <w:color w:val="0673A5" w:themeColor="text2" w:themeShade="BF"/>
+      <w:spacing w:val="10"/>
+    </w:rPr>
+  </w:style>
+  <w:style w:type="paragraph" w:styleId="Heading8">
+    <w:name w:val="heading 8"/>
+    <w:basedOn w:val="Normal"/>
+    <w:next w:val="Normal"/>
+    <w:link w:val="Heading8Char"/>
+    <w:uiPriority w:val="9"/>
+    <w:semiHidden/>
+    <w:unhideWhenUsed/>
+    <w:qFormat/>
+    <w:pPr>
+      <w:spacing w:before="200" w:after="0"/>
+      <w:outlineLvl w:val="7"/>
+    </w:pPr>
+    <w:rPr>
+      <w:rFonts w:asciiTheme="majorHAnsi" w:eastAsiaTheme="majorEastAsia" w:hAnsiTheme="majorHAnsi" w:cstheme="majorBidi"/>
+      <w:caps/>
+      <w:spacing w:val="10"/>
+      <w:sz w:val="18"/>
+      <w:szCs w:val="18"/>
+    </w:rPr>
+  </w:style>
+  <w:style w:type="paragraph" w:styleId="Heading9">
+    <w:name w:val="heading 9"/>
+    <w:basedOn w:val="Normal"/>
+    <w:next w:val="Normal"/>
+    <w:link w:val="Heading9Char"/>
+    <w:uiPriority w:val="9"/>
+    <w:semiHidden/>
+    <w:unhideWhenUsed/>
+    <w:qFormat/>
+    <w:pPr>
+      <w:spacing w:before="200" w:after="0"/>
+      <w:outlineLvl w:val="8"/>
+    </w:pPr>
+    <w:rPr>
+      <w:rFonts w:asciiTheme="majorHAnsi" w:eastAsiaTheme="majorEastAsia" w:hAnsiTheme="majorHAnsi" w:cstheme="majorBidi"/>
+      <w:i/>
+      <w:iCs/>
+      <w:caps/>
+      <w:spacing w:val="10"/>
+      <w:sz w:val="18"/>
+      <w:szCs w:val="18"/>
+    </w:rPr>
+  </w:style>
+  <w:style w:type="character" w:default="1" w:styleId="DefaultParagraphFont">
+    <w:name w:val="Default Paragraph Font"/>
+    <w:uiPriority w:val="1"/>
+    <w:semiHidden/>
+    <w:unhideWhenUsed/>
+  </w:style>
+  <w:style w:type="table" w:default="1" w:styleId="TableNormal">
+    <w:name w:val="Normal Table"/>
+    <w:uiPriority w:val="99"/>
+    <w:semiHidden/>
+    <w:unhideWhenUsed/>
+    <w:tblPr>
+      <w:tblInd w:w="0" w:type="dxa"/>
+      <w:tblCellMar>
+        <w:top w:w="0" w:type="dxa"/>
+        <w:left w:w="108" w:type="dxa"/>
+        <w:bottom w:w="0" w:type="dxa"/>
+        <w:right w:w="108" w:type="dxa"/>
+      </w:tblCellMar>
+    </w:tblPr>
+  </w:style>
+  <w:style w:type="numbering" w:default="1" w:styleId="NoList">
+    <w:name w:val="No List"/>
+    <w:uiPriority w:val="99"/>
+    <w:semiHidden/>
+    <w:unhideWhenUsed/>
+  </w:style>
+  <w:style w:type="character" w:customStyle="1" w:styleId="Heading1Char">
+    <w:name w:val="Heading 1 Char"/>
+    <w:basedOn w:val="DefaultParagraphFont"/>
+    <w:link w:val="Heading1"/>
+    <w:uiPriority w:val="9"/>
+    <w:rPr>
+      <w:rFonts w:asciiTheme="majorHAnsi" w:eastAsiaTheme="majorEastAsia" w:hAnsiTheme="majorHAnsi" w:cstheme="majorBidi"/>
+      <w:caps/>
+      <w:color w:val="FFFFFF" w:themeColor="background1"/>
+      <w:spacing w:val="15"/>
+      <w:shd w:val="clear" w:color="auto" w:fill="099BDD" w:themeFill="text2"/>
+    </w:rPr>
+  </w:style>
+  <w:style w:type="character" w:customStyle="1" w:styleId="Heading2Char">
+    <w:name w:val="Heading 2 Char"/>
+    <w:basedOn w:val="DefaultParagraphFont"/>
+    <w:link w:val="Heading2"/>
+    <w:uiPriority w:val="9"/>
+    <w:rPr>
+      <w:rFonts w:asciiTheme="majorHAnsi" w:eastAsiaTheme="majorEastAsia" w:hAnsiTheme="majorHAnsi" w:cstheme="majorBidi"/>
+      <w:caps/>
+      <w:spacing w:val="15"/>
+      <w:shd w:val="clear" w:color="auto" w:fill="C9ECFC" w:themeFill="text2" w:themeFillTint="33"/>
+    </w:rPr>
+  </w:style>
+  <w:style w:type="character" w:customStyle="1" w:styleId="Heading3Char">
+    <w:name w:val="Heading 3 Char"/>
+    <w:basedOn w:val="DefaultParagraphFont"/>
+    <w:link w:val="Heading3"/>
+    <w:uiPriority w:val="9"/>
+    <w:rPr>
+      <w:rFonts w:asciiTheme="majorHAnsi" w:eastAsiaTheme="majorEastAsia" w:hAnsiTheme="majorHAnsi" w:cstheme="majorBidi"/>
+      <w:caps/>
+      <w:color w:val="044D6E" w:themeColor="text2" w:themeShade="80"/>
+      <w:spacing w:val="15"/>
+    </w:rPr>
+  </w:style>
+  <w:style w:type="table" w:styleId="TableGrid">
+    <w:name w:val="Table Grid"/>
+    <w:basedOn w:val="TableNormal"/>
+    <w:uiPriority w:val="1"/>
+    <w:pPr>
+      <w:spacing w:after="0" w:line="240" w:lineRule="auto"/>
+    </w:pPr>
+    <w:tblPr>
+      <w:tblInd w:w="0" w:type="dxa"/>
+      <w:tblBorders>
+        <w:top w:val="single" w:sz="4" w:space="0" w:color="2C2C2C" w:themeColor="text1"/>
+        <w:left w:val="single" w:sz="4" w:space="0" w:color="2C2C2C" w:themeColor="text1"/>
+        <w:bottom w:val="single" w:sz="4" w:space="0" w:color="2C2C2C" w:themeColor="text1"/>
+        <w:right w:val="single" w:sz="4" w:space="0" w:color="2C2C2C" w:themeColor="text1"/>
+        <w:insideH w:val="single" w:sz="4" w:space="0" w:color="2C2C2C" w:themeColor="text1"/>
+        <w:insideV w:val="single" w:sz="4" w:space="0" w:color="2C2C2C" w:themeColor="text1"/>
+      </w:tblBorders>
+      <w:tblCellMar>
+        <w:top w:w="0" w:type="dxa"/>
+        <w:left w:w="108" w:type="dxa"/>
+        <w:bottom w:w="0" w:type="dxa"/>
+        <w:right w:w="108" w:type="dxa"/>
+      </w:tblCellMar>
     </w:tblPr>
   </w:style>
   <w:style w:type="paragraph" w:styleId="Title">
@@ -4018,7 +4954,7 @@
     </a:clrScheme>
     <a:fontScheme name="Banded">
       <a:majorFont>
-        <a:latin typeface="Corbel" panose="020B0503020204020204"/>
+        <a:latin typeface="Corbel"/>
         <a:ea typeface=""/>
         <a:cs typeface=""/>
         <a:font script="Jpan" typeface="ＭＳ ゴシック"/>
@@ -4053,7 +4989,7 @@
         <a:font script="Geor" typeface="Sylfaen"/>
       </a:majorFont>
       <a:minorFont>
-        <a:latin typeface="Corbel" panose="020B0503020204020204"/>
+        <a:latin typeface="Corbel"/>
         <a:ea typeface=""/>
         <a:cs typeface=""/>
         <a:font script="Jpan" typeface="ＭＳ ゴシック"/>
@@ -4231,7 +5167,7 @@
   <a:extraClrSchemeLst/>
   <a:extLst>
     <a:ext uri="{05A4C25C-085E-4340-85A3-A5531E510DB2}">
-      <thm15:themeFamily xmlns:thm15="http://schemas.microsoft.com/office/thememl/2012/main" name="Banded" id="{98DFF888-2449-4D28-977C-6306C017633E}" vid="{9792607F-9579-4224-82FF-9C88C3E1E53D}"/>
+      <thm15:themeFamily xmlns:thm15="http://schemas.microsoft.com/office/thememl/2012/main" xmlns="" name="Banded" id="{98DFF888-2449-4D28-977C-6306C017633E}" vid="{9792607F-9579-4224-82FF-9C88C3E1E53D}"/>
     </a:ext>
   </a:extLst>
 </a:theme>
@@ -4308,7 +5244,7 @@
 </file>
 
 <file path=customXml/itemProps2.xml><?xml version="1.0" encoding="utf-8"?>
-<ds:datastoreItem xmlns:ds="http://schemas.openxmlformats.org/officeDocument/2006/customXml" ds:itemID="{1117CD72-463F-4C8D-9EA7-0714648F095E}">
+<ds:datastoreItem xmlns:ds="http://schemas.openxmlformats.org/officeDocument/2006/customXml" ds:itemID="{C47FE8D9-2884-B346-B5D4-1C5E2968097E}">
   <ds:schemaRefs>
     <ds:schemaRef ds:uri="http://schemas.openxmlformats.org/officeDocument/2006/bibliography"/>
   </ds:schemaRefs>

</xml_diff>